<commit_message>
Se realiza calculo de complejidades, diseño de algoritmos python, y otras preguntas. Ademas de la ejecucion de los algoritmos con ser prueba
</commit_message>
<xml_diff>
--- a/Explicacion_Detalle.docx
+++ b/Explicacion_Detalle.docx
@@ -10802,7 +10802,6 @@
         <w:jc w:val="both"/>
         <w:rPr>
           <w:rFonts w:ascii="Times New Roman" w:hAnsi="Times New Roman" w:cs="Times New Roman"/>
-          <w:color w:val="0070C0"/>
           <w:sz w:val="24"/>
           <w:szCs w:val="28"/>
         </w:rPr>
@@ -10831,6 +10830,44 @@
           <w:szCs w:val="28"/>
         </w:rPr>
         <w:t>.</w:t>
+      </w:r>
+    </w:p>
+    <w:p>
+      <w:pPr>
+        <w:ind w:left="708"/>
+        <w:jc w:val="both"/>
+        <w:rPr>
+          <w:rFonts w:ascii="Times New Roman" w:hAnsi="Times New Roman" w:cs="Times New Roman"/>
+          <w:color w:val="0070C0"/>
+          <w:sz w:val="24"/>
+          <w:szCs w:val="28"/>
+        </w:rPr>
+      </w:pPr>
+      <w:r>
+        <w:rPr>
+          <w:rFonts w:ascii="Times New Roman" w:hAnsi="Times New Roman" w:cs="Times New Roman"/>
+          <w:color w:val="0070C0"/>
+          <w:sz w:val="24"/>
+          <w:szCs w:val="28"/>
+        </w:rPr>
+        <w:t xml:space="preserve">td: </w:t>
+      </w:r>
+      <w:r>
+        <w:rPr>
+          <w:rFonts w:ascii="Times New Roman" w:hAnsi="Times New Roman" w:cs="Times New Roman"/>
+          <w:sz w:val="24"/>
+          <w:szCs w:val="28"/>
+        </w:rPr>
+        <w:t>tomas máximas por día.</w:t>
+      </w:r>
+      <w:r>
+        <w:rPr>
+          <w:rFonts w:ascii="Times New Roman" w:hAnsi="Times New Roman" w:cs="Times New Roman"/>
+          <w:color w:val="0070C0"/>
+          <w:sz w:val="24"/>
+          <w:szCs w:val="28"/>
+        </w:rPr>
+        <w:t xml:space="preserve"> </w:t>
       </w:r>
     </w:p>
     <w:p>
@@ -12202,7 +12239,6 @@
           <w:sz w:val="24"/>
           <w:szCs w:val="28"/>
         </w:rPr>
-        <w:lastRenderedPageBreak/>
         <w:t>Dada la información anterior podemos decir que las posibles combinaciones son:</w:t>
       </w:r>
     </w:p>
@@ -15612,16 +15648,7 @@
           <w:sz w:val="28"/>
           <w:szCs w:val="28"/>
         </w:rPr>
-        <w:t>Función objetivo</w:t>
-      </w:r>
-      <w:r>
-        <w:rPr>
-          <w:rFonts w:ascii="Times New Roman" w:hAnsi="Times New Roman" w:cs="Times New Roman"/>
-          <w:color w:val="0070C0"/>
-          <w:sz w:val="28"/>
-          <w:szCs w:val="28"/>
-        </w:rPr>
-        <w:t>:</w:t>
+        <w:t>Función objetivo:</w:t>
       </w:r>
     </w:p>
     <w:p>
@@ -16008,8 +16035,6 @@
         </w:rPr>
         <w:t>ias</w:t>
       </w:r>
-      <w:bookmarkStart w:id="0" w:name="_GoBack"/>
-      <w:bookmarkEnd w:id="0"/>
       <w:r>
         <w:rPr>
           <w:rFonts w:ascii="Times New Roman" w:hAnsi="Times New Roman" w:cs="Times New Roman"/>
@@ -16073,24 +16098,6 @@
         </w:rPr>
         <w:tab/>
         <w:t>Para el caso simplificado:</w:t>
-      </w:r>
-    </w:p>
-    <w:p>
-      <w:pPr>
-        <w:jc w:val="both"/>
-        <w:rPr>
-          <w:rFonts w:ascii="Times New Roman" w:hAnsi="Times New Roman" w:cs="Times New Roman"/>
-          <w:sz w:val="24"/>
-          <w:szCs w:val="28"/>
-        </w:rPr>
-      </w:pPr>
-      <w:r>
-        <w:rPr>
-          <w:rFonts w:ascii="Times New Roman" w:hAnsi="Times New Roman" w:cs="Times New Roman"/>
-          <w:sz w:val="24"/>
-          <w:szCs w:val="28"/>
-        </w:rPr>
-        <w:tab/>
       </w:r>
     </w:p>
     <w:p>
@@ -16114,6 +16121,9 @@
       </w:r>
       <m:oMath>
         <m:r>
+          <m:rPr>
+            <m:sty m:val="p"/>
+          </m:rPr>
           <w:rPr>
             <w:rFonts w:ascii="Cambria Math" w:hAnsi="Cambria Math" w:cs="Times New Roman"/>
             <w:sz w:val="24"/>
@@ -16443,24 +16453,6 @@
     </w:p>
     <w:p>
       <w:pPr>
-        <w:jc w:val="both"/>
-        <w:rPr>
-          <w:rFonts w:ascii="Times New Roman" w:hAnsi="Times New Roman" w:cs="Times New Roman"/>
-          <w:sz w:val="24"/>
-          <w:szCs w:val="28"/>
-        </w:rPr>
-      </w:pPr>
-      <w:r>
-        <w:rPr>
-          <w:rFonts w:ascii="Times New Roman" w:hAnsi="Times New Roman" w:cs="Times New Roman"/>
-          <w:sz w:val="24"/>
-          <w:szCs w:val="28"/>
-        </w:rPr>
-        <w:tab/>
-      </w:r>
-    </w:p>
-    <w:p>
-      <w:pPr>
         <w:ind w:left="720"/>
         <w:jc w:val="both"/>
         <w:rPr>
@@ -16479,6 +16471,9 @@
       </w:r>
       <m:oMath>
         <m:r>
+          <m:rPr>
+            <m:sty m:val="p"/>
+          </m:rPr>
           <w:rPr>
             <w:rFonts w:ascii="Cambria Math" w:hAnsi="Cambria Math" w:cs="Times New Roman"/>
             <w:sz w:val="24"/>
@@ -16752,23 +16747,7 @@
                   <w:sz w:val="28"/>
                   <w:szCs w:val="28"/>
                 </w:rPr>
-                <m:t>10</m:t>
-              </m:r>
-              <m:r>
-                <w:rPr>
-                  <w:rFonts w:ascii="Cambria Math" w:hAnsi="Cambria Math" w:cs="Times New Roman"/>
-                  <w:sz w:val="28"/>
-                  <w:szCs w:val="28"/>
-                </w:rPr>
-                <m:t>,</m:t>
-              </m:r>
-              <m:r>
-                <w:rPr>
-                  <w:rFonts w:ascii="Cambria Math" w:hAnsi="Cambria Math" w:cs="Times New Roman"/>
-                  <w:sz w:val="28"/>
-                  <w:szCs w:val="28"/>
-                </w:rPr>
-                <m:t>30</m:t>
+                <m:t>10,30</m:t>
               </m:r>
             </m:sub>
           </m:sSub>
@@ -16777,7 +16756,6 @@
     </w:p>
     <w:p>
       <w:pPr>
-        <w:ind w:left="720"/>
         <w:jc w:val="both"/>
         <w:rPr>
           <w:rFonts w:ascii="Times New Roman" w:hAnsi="Times New Roman" w:cs="Times New Roman"/>
@@ -16788,7 +16766,35 @@
     </w:p>
     <w:p>
       <w:pPr>
-        <w:ind w:left="720"/>
+        <w:jc w:val="both"/>
+        <w:rPr>
+          <w:rFonts w:ascii="Times New Roman" w:hAnsi="Times New Roman" w:cs="Times New Roman"/>
+          <w:color w:val="0070C0"/>
+          <w:sz w:val="28"/>
+          <w:szCs w:val="28"/>
+        </w:rPr>
+      </w:pPr>
+      <w:r>
+        <w:rPr>
+          <w:rFonts w:ascii="Times New Roman" w:hAnsi="Times New Roman" w:cs="Times New Roman"/>
+          <w:color w:val="0070C0"/>
+          <w:sz w:val="28"/>
+          <w:szCs w:val="28"/>
+        </w:rPr>
+        <w:t>Complejidad de algoritmo por fuerza bruta</w:t>
+      </w:r>
+      <w:r>
+        <w:rPr>
+          <w:rFonts w:ascii="Times New Roman" w:hAnsi="Times New Roman" w:cs="Times New Roman"/>
+          <w:color w:val="0070C0"/>
+          <w:sz w:val="28"/>
+          <w:szCs w:val="28"/>
+        </w:rPr>
+        <w:t>:</w:t>
+      </w:r>
+    </w:p>
+    <w:p>
+      <w:pPr>
         <w:jc w:val="both"/>
         <w:rPr>
           <w:rFonts w:ascii="Times New Roman" w:hAnsi="Times New Roman" w:cs="Times New Roman"/>
@@ -16799,7 +16805,6 @@
     </w:p>
     <w:p>
       <w:pPr>
-        <w:ind w:left="720"/>
         <w:jc w:val="both"/>
         <w:rPr>
           <w:rFonts w:ascii="Times New Roman" w:hAnsi="Times New Roman" w:cs="Times New Roman"/>
@@ -16807,6 +16812,456 @@
           <w:szCs w:val="28"/>
         </w:rPr>
       </w:pPr>
+      <w:r>
+        <w:rPr>
+          <w:rFonts w:ascii="Times New Roman" w:hAnsi="Times New Roman" w:cs="Times New Roman"/>
+          <w:sz w:val="24"/>
+          <w:szCs w:val="28"/>
+        </w:rPr>
+        <w:t>El algoritmo genera todas las opciones posibles de conjuntos, pero entendiendo que el ejercicio tiene subconjuntos, y que a su vez estos no tienen una longitud fija, si no que varia entre 1 y 6</w:t>
+      </w:r>
+      <w:r>
+        <w:rPr>
+          <w:rFonts w:ascii="Times New Roman" w:hAnsi="Times New Roman" w:cs="Times New Roman"/>
+          <w:sz w:val="24"/>
+          <w:szCs w:val="28"/>
+        </w:rPr>
+        <w:t xml:space="preserve"> (cantidad de tomas al </w:t>
+      </w:r>
+      <w:proofErr w:type="spellStart"/>
+      <w:r>
+        <w:rPr>
+          <w:rFonts w:ascii="Times New Roman" w:hAnsi="Times New Roman" w:cs="Times New Roman"/>
+          <w:sz w:val="24"/>
+          <w:szCs w:val="28"/>
+        </w:rPr>
+        <w:t>dia</w:t>
+      </w:r>
+      <w:proofErr w:type="spellEnd"/>
+      <w:r>
+        <w:rPr>
+          <w:rFonts w:ascii="Times New Roman" w:hAnsi="Times New Roman" w:cs="Times New Roman"/>
+          <w:sz w:val="24"/>
+          <w:szCs w:val="28"/>
+        </w:rPr>
+        <w:t>)</w:t>
+      </w:r>
+      <w:r>
+        <w:rPr>
+          <w:rFonts w:ascii="Times New Roman" w:hAnsi="Times New Roman" w:cs="Times New Roman"/>
+          <w:sz w:val="24"/>
+          <w:szCs w:val="28"/>
+        </w:rPr>
+        <w:t>, lo cual también debe tenerse en cuenta en las posibilidades.</w:t>
+      </w:r>
+      <w:r>
+        <w:rPr>
+          <w:rFonts w:ascii="Times New Roman" w:hAnsi="Times New Roman" w:cs="Times New Roman"/>
+          <w:sz w:val="24"/>
+          <w:szCs w:val="28"/>
+        </w:rPr>
+        <w:t xml:space="preserve"> Consecuencia de esto, el algoritmo cuenta con diferentes </w:t>
+      </w:r>
+      <w:proofErr w:type="spellStart"/>
+      <w:r>
+        <w:rPr>
+          <w:rFonts w:ascii="Times New Roman" w:hAnsi="Times New Roman" w:cs="Times New Roman"/>
+          <w:sz w:val="24"/>
+          <w:szCs w:val="28"/>
+        </w:rPr>
+        <w:t>for</w:t>
+      </w:r>
+      <w:proofErr w:type="spellEnd"/>
+      <w:r>
+        <w:rPr>
+          <w:rFonts w:ascii="Times New Roman" w:hAnsi="Times New Roman" w:cs="Times New Roman"/>
+          <w:sz w:val="24"/>
+          <w:szCs w:val="28"/>
+        </w:rPr>
+        <w:t xml:space="preserve"> anidados, que hacen aumentan el orden de complejidad.</w:t>
+      </w:r>
+    </w:p>
+    <w:p>
+      <w:pPr>
+        <w:jc w:val="both"/>
+        <w:rPr>
+          <w:rFonts w:ascii="Times New Roman" w:hAnsi="Times New Roman" w:cs="Times New Roman"/>
+          <w:sz w:val="24"/>
+          <w:szCs w:val="28"/>
+        </w:rPr>
+      </w:pPr>
+      <w:r>
+        <w:rPr>
+          <w:rFonts w:ascii="Times New Roman" w:hAnsi="Times New Roman" w:cs="Times New Roman"/>
+          <w:sz w:val="24"/>
+          <w:szCs w:val="28"/>
+        </w:rPr>
+        <w:lastRenderedPageBreak/>
+        <w:t>El algoritmo ser</w:t>
+      </w:r>
+      <w:r>
+        <w:rPr>
+          <w:rFonts w:ascii="Times New Roman" w:hAnsi="Times New Roman" w:cs="Times New Roman"/>
+          <w:sz w:val="24"/>
+          <w:szCs w:val="28"/>
+        </w:rPr>
+        <w:t>ía</w:t>
+      </w:r>
+      <w:r>
+        <w:rPr>
+          <w:rFonts w:ascii="Times New Roman" w:hAnsi="Times New Roman" w:cs="Times New Roman"/>
+          <w:sz w:val="24"/>
+          <w:szCs w:val="28"/>
+        </w:rPr>
+        <w:t xml:space="preserve"> </w:t>
+      </w:r>
+      <w:r>
+        <w:rPr>
+          <w:rFonts w:ascii="Times New Roman" w:hAnsi="Times New Roman" w:cs="Times New Roman"/>
+          <w:b/>
+          <w:sz w:val="24"/>
+          <w:szCs w:val="28"/>
+        </w:rPr>
+        <w:t>O(</w:t>
+      </w:r>
+      <w:proofErr w:type="gramStart"/>
+      <w:r>
+        <w:rPr>
+          <w:rFonts w:ascii="Times New Roman" w:hAnsi="Times New Roman" w:cs="Times New Roman"/>
+          <w:b/>
+          <w:sz w:val="24"/>
+          <w:szCs w:val="28"/>
+        </w:rPr>
+        <w:t>n!</w:t>
+      </w:r>
+      <w:proofErr w:type="gramEnd"/>
+      <w:r>
+        <w:rPr>
+          <w:rFonts w:ascii="Times New Roman" w:hAnsi="Times New Roman" w:cs="Times New Roman"/>
+          <w:b/>
+          <w:sz w:val="24"/>
+          <w:szCs w:val="28"/>
+        </w:rPr>
+        <w:t>)</w:t>
+      </w:r>
+      <w:r>
+        <w:rPr>
+          <w:rFonts w:ascii="Times New Roman" w:hAnsi="Times New Roman" w:cs="Times New Roman"/>
+          <w:sz w:val="24"/>
+          <w:szCs w:val="28"/>
+        </w:rPr>
+        <w:t xml:space="preserve"> el orden </w:t>
+      </w:r>
+      <w:proofErr w:type="spellStart"/>
+      <w:r>
+        <w:rPr>
+          <w:rFonts w:ascii="Times New Roman" w:hAnsi="Times New Roman" w:cs="Times New Roman"/>
+          <w:sz w:val="24"/>
+          <w:szCs w:val="28"/>
+        </w:rPr>
+        <w:t>mas</w:t>
+      </w:r>
+      <w:proofErr w:type="spellEnd"/>
+      <w:r>
+        <w:rPr>
+          <w:rFonts w:ascii="Times New Roman" w:hAnsi="Times New Roman" w:cs="Times New Roman"/>
+          <w:sz w:val="24"/>
+          <w:szCs w:val="28"/>
+        </w:rPr>
+        <w:t xml:space="preserve"> grande visto en clase.</w:t>
+      </w:r>
+    </w:p>
+    <w:p>
+      <w:pPr>
+        <w:jc w:val="both"/>
+        <w:rPr>
+          <w:rFonts w:ascii="Times New Roman" w:hAnsi="Times New Roman" w:cs="Times New Roman"/>
+          <w:sz w:val="24"/>
+          <w:szCs w:val="28"/>
+        </w:rPr>
+      </w:pPr>
+    </w:p>
+    <w:p>
+      <w:pPr>
+        <w:jc w:val="both"/>
+        <w:rPr>
+          <w:rFonts w:ascii="Times New Roman" w:hAnsi="Times New Roman" w:cs="Times New Roman"/>
+          <w:color w:val="0070C0"/>
+          <w:sz w:val="28"/>
+          <w:szCs w:val="28"/>
+        </w:rPr>
+      </w:pPr>
+      <w:r>
+        <w:rPr>
+          <w:rFonts w:ascii="Times New Roman" w:hAnsi="Times New Roman" w:cs="Times New Roman"/>
+          <w:color w:val="0070C0"/>
+          <w:sz w:val="28"/>
+          <w:szCs w:val="28"/>
+        </w:rPr>
+        <w:t xml:space="preserve">Complejidad de algoritmo por </w:t>
+      </w:r>
+      <w:r>
+        <w:rPr>
+          <w:rFonts w:ascii="Times New Roman" w:hAnsi="Times New Roman" w:cs="Times New Roman"/>
+          <w:color w:val="0070C0"/>
+          <w:sz w:val="28"/>
+          <w:szCs w:val="28"/>
+        </w:rPr>
+        <w:t xml:space="preserve">ramificación y poda (Branch and </w:t>
+      </w:r>
+      <w:proofErr w:type="spellStart"/>
+      <w:r>
+        <w:rPr>
+          <w:rFonts w:ascii="Times New Roman" w:hAnsi="Times New Roman" w:cs="Times New Roman"/>
+          <w:color w:val="0070C0"/>
+          <w:sz w:val="28"/>
+          <w:szCs w:val="28"/>
+        </w:rPr>
+        <w:t>bound</w:t>
+      </w:r>
+      <w:proofErr w:type="spellEnd"/>
+      <w:r>
+        <w:rPr>
+          <w:rFonts w:ascii="Times New Roman" w:hAnsi="Times New Roman" w:cs="Times New Roman"/>
+          <w:color w:val="0070C0"/>
+          <w:sz w:val="28"/>
+          <w:szCs w:val="28"/>
+        </w:rPr>
+        <w:t>)</w:t>
+      </w:r>
+      <w:r>
+        <w:rPr>
+          <w:rFonts w:ascii="Times New Roman" w:hAnsi="Times New Roman" w:cs="Times New Roman"/>
+          <w:color w:val="0070C0"/>
+          <w:sz w:val="28"/>
+          <w:szCs w:val="28"/>
+        </w:rPr>
+        <w:t>:</w:t>
+      </w:r>
+    </w:p>
+    <w:p>
+      <w:pPr>
+        <w:jc w:val="both"/>
+        <w:rPr>
+          <w:rFonts w:ascii="Times New Roman" w:hAnsi="Times New Roman" w:cs="Times New Roman"/>
+          <w:sz w:val="24"/>
+          <w:szCs w:val="28"/>
+        </w:rPr>
+      </w:pPr>
+    </w:p>
+    <w:p>
+      <w:pPr>
+        <w:jc w:val="both"/>
+        <w:rPr>
+          <w:rFonts w:ascii="Times New Roman" w:hAnsi="Times New Roman" w:cs="Times New Roman"/>
+          <w:sz w:val="24"/>
+          <w:szCs w:val="28"/>
+        </w:rPr>
+      </w:pPr>
+      <w:r>
+        <w:rPr>
+          <w:rFonts w:ascii="Times New Roman" w:hAnsi="Times New Roman" w:cs="Times New Roman"/>
+          <w:sz w:val="24"/>
+          <w:szCs w:val="28"/>
+        </w:rPr>
+        <w:t xml:space="preserve">La complejidad en el mejor de los casos puede ser lineal O(n), entendiendo el mejor de los casos como que el algoritmo encuentre en primera instancia la mejor combinatoria (esto no suele ocurrir), en el peor de los casos puede llegar a ser de orden exponencial (2^n), esto varia mientras </w:t>
+      </w:r>
+      <w:r>
+        <w:rPr>
+          <w:rFonts w:ascii="Times New Roman" w:hAnsi="Times New Roman" w:cs="Times New Roman"/>
+          <w:sz w:val="24"/>
+          <w:szCs w:val="28"/>
+        </w:rPr>
+        <w:t>más</w:t>
+      </w:r>
+      <w:r>
+        <w:rPr>
+          <w:rFonts w:ascii="Times New Roman" w:hAnsi="Times New Roman" w:cs="Times New Roman"/>
+          <w:sz w:val="24"/>
+          <w:szCs w:val="28"/>
+        </w:rPr>
+        <w:t xml:space="preserve"> se demore el algoritmo en encontrar una </w:t>
+      </w:r>
+      <w:r>
+        <w:rPr>
+          <w:rFonts w:ascii="Times New Roman" w:hAnsi="Times New Roman" w:cs="Times New Roman"/>
+          <w:sz w:val="24"/>
+          <w:szCs w:val="28"/>
+        </w:rPr>
+        <w:t>combinación</w:t>
+      </w:r>
+      <w:bookmarkStart w:id="0" w:name="_GoBack"/>
+      <w:bookmarkEnd w:id="0"/>
+      <w:r>
+        <w:rPr>
+          <w:rFonts w:ascii="Times New Roman" w:hAnsi="Times New Roman" w:cs="Times New Roman"/>
+          <w:sz w:val="24"/>
+          <w:szCs w:val="28"/>
+        </w:rPr>
+        <w:t xml:space="preserve"> satisfactoriamente baja (en el caso de </w:t>
+      </w:r>
+      <w:r>
+        <w:rPr>
+          <w:rFonts w:ascii="Times New Roman" w:hAnsi="Times New Roman" w:cs="Times New Roman"/>
+          <w:sz w:val="24"/>
+          <w:szCs w:val="28"/>
+        </w:rPr>
+        <w:t>minimización</w:t>
+      </w:r>
+      <w:r>
+        <w:rPr>
+          <w:rFonts w:ascii="Times New Roman" w:hAnsi="Times New Roman" w:cs="Times New Roman"/>
+          <w:sz w:val="24"/>
+          <w:szCs w:val="28"/>
+        </w:rPr>
+        <w:t xml:space="preserve">) para descartar </w:t>
+      </w:r>
+      <w:r>
+        <w:rPr>
+          <w:rFonts w:ascii="Times New Roman" w:hAnsi="Times New Roman" w:cs="Times New Roman"/>
+          <w:sz w:val="24"/>
+          <w:szCs w:val="28"/>
+        </w:rPr>
+        <w:t>rápidamente</w:t>
+      </w:r>
+      <w:r>
+        <w:rPr>
+          <w:rFonts w:ascii="Times New Roman" w:hAnsi="Times New Roman" w:cs="Times New Roman"/>
+          <w:sz w:val="24"/>
+          <w:szCs w:val="28"/>
+        </w:rPr>
+        <w:t xml:space="preserve"> las siguientes.</w:t>
+      </w:r>
+    </w:p>
+    <w:p>
+      <w:pPr>
+        <w:jc w:val="both"/>
+        <w:rPr>
+          <w:rFonts w:ascii="Times New Roman" w:hAnsi="Times New Roman" w:cs="Times New Roman"/>
+          <w:sz w:val="24"/>
+          <w:szCs w:val="28"/>
+        </w:rPr>
+      </w:pPr>
+    </w:p>
+    <w:p>
+      <w:pPr>
+        <w:jc w:val="both"/>
+        <w:rPr>
+          <w:rFonts w:ascii="Times New Roman" w:hAnsi="Times New Roman" w:cs="Times New Roman"/>
+          <w:sz w:val="24"/>
+          <w:szCs w:val="28"/>
+        </w:rPr>
+      </w:pPr>
+      <w:r>
+        <w:rPr>
+          <w:rFonts w:ascii="Times New Roman" w:hAnsi="Times New Roman" w:cs="Times New Roman"/>
+          <w:sz w:val="24"/>
+          <w:szCs w:val="28"/>
+        </w:rPr>
+        <w:t xml:space="preserve">Peor </w:t>
+      </w:r>
+      <w:r>
+        <w:rPr>
+          <w:rFonts w:ascii="Times New Roman" w:hAnsi="Times New Roman" w:cs="Times New Roman"/>
+          <w:sz w:val="24"/>
+          <w:szCs w:val="28"/>
+        </w:rPr>
+        <w:t>caso:</w:t>
+      </w:r>
+      <w:r>
+        <w:rPr>
+          <w:rFonts w:ascii="Times New Roman" w:hAnsi="Times New Roman" w:cs="Times New Roman"/>
+          <w:sz w:val="24"/>
+          <w:szCs w:val="28"/>
+        </w:rPr>
+        <w:t xml:space="preserve"> </w:t>
+      </w:r>
+      <m:oMath>
+        <m:sSup>
+          <m:sSupPr>
+            <m:ctrlPr>
+              <w:rPr>
+                <w:rFonts w:ascii="Cambria Math" w:hAnsi="Cambria Math" w:cs="Times New Roman"/>
+                <w:i/>
+                <w:sz w:val="24"/>
+                <w:szCs w:val="28"/>
+              </w:rPr>
+            </m:ctrlPr>
+          </m:sSupPr>
+          <m:e>
+            <m:r>
+              <w:rPr>
+                <w:rFonts w:ascii="Cambria Math" w:hAnsi="Cambria Math" w:cs="Times New Roman"/>
+                <w:sz w:val="24"/>
+                <w:szCs w:val="28"/>
+              </w:rPr>
+              <m:t>O(2</m:t>
+            </m:r>
+          </m:e>
+          <m:sup>
+            <m:r>
+              <w:rPr>
+                <w:rFonts w:ascii="Cambria Math" w:hAnsi="Cambria Math" w:cs="Times New Roman"/>
+                <w:sz w:val="24"/>
+                <w:szCs w:val="28"/>
+              </w:rPr>
+              <m:t>n</m:t>
+            </m:r>
+          </m:sup>
+        </m:sSup>
+        <m:r>
+          <w:rPr>
+            <w:rFonts w:ascii="Cambria Math" w:hAnsi="Cambria Math" w:cs="Times New Roman"/>
+            <w:sz w:val="24"/>
+            <w:szCs w:val="28"/>
+          </w:rPr>
+          <m:t>)</m:t>
+        </m:r>
+      </m:oMath>
+    </w:p>
+    <w:p>
+      <w:pPr>
+        <w:jc w:val="both"/>
+        <w:rPr>
+          <w:rFonts w:ascii="Times New Roman" w:hAnsi="Times New Roman" w:cs="Times New Roman"/>
+          <w:sz w:val="24"/>
+          <w:szCs w:val="28"/>
+        </w:rPr>
+      </w:pPr>
+      <w:r>
+        <w:rPr>
+          <w:rFonts w:ascii="Times New Roman" w:hAnsi="Times New Roman" w:cs="Times New Roman"/>
+          <w:sz w:val="24"/>
+          <w:szCs w:val="28"/>
+        </w:rPr>
+        <w:t xml:space="preserve">Mejor </w:t>
+      </w:r>
+      <w:r>
+        <w:rPr>
+          <w:rFonts w:ascii="Times New Roman" w:hAnsi="Times New Roman" w:cs="Times New Roman"/>
+          <w:sz w:val="24"/>
+          <w:szCs w:val="28"/>
+        </w:rPr>
+        <w:t>caso:</w:t>
+      </w:r>
+      <w:r>
+        <w:rPr>
+          <w:rFonts w:ascii="Times New Roman" w:hAnsi="Times New Roman" w:cs="Times New Roman"/>
+          <w:sz w:val="24"/>
+          <w:szCs w:val="28"/>
+        </w:rPr>
+        <w:t xml:space="preserve"> </w:t>
+      </w:r>
+      <m:oMath>
+        <m:r>
+          <w:rPr>
+            <w:rFonts w:ascii="Cambria Math" w:hAnsi="Cambria Math" w:cs="Times New Roman"/>
+            <w:sz w:val="24"/>
+            <w:szCs w:val="28"/>
+          </w:rPr>
+          <m:t>O(n)</m:t>
+        </m:r>
+      </m:oMath>
     </w:p>
     <w:sectPr>
       <w:pgSz w:w="12240" w:h="15840"/>
@@ -16843,7 +17298,7 @@
         <v:path o:extrusionok="f" gradientshapeok="t" o:connecttype="rect"/>
         <o:lock v:ext="edit" aspectratio="t"/>
       </v:shapetype>
-      <v:shape id="_x0000_i1106" type="#_x0000_t75" style="width:11.25pt;height:11.25pt" o:bullet="t">
+      <v:shape id="_x0000_i1038" type="#_x0000_t75" style="width:11.25pt;height:11.25pt" o:bullet="t">
         <v:imagedata r:id="rId1" o:title="msoEC34"/>
       </v:shape>
     </w:pict>
@@ -17574,7 +18029,7 @@
   <w:style w:type="paragraph" w:default="1" w:styleId="Normal">
     <w:name w:val="Normal"/>
     <w:qFormat/>
-    <w:rsid w:val="007A63CD"/>
+    <w:rsid w:val="00F74728"/>
   </w:style>
   <w:style w:type="character" w:default="1" w:styleId="Fuentedeprrafopredeter">
     <w:name w:val="Default Paragraph Font"/>

</xml_diff>

<commit_message>
Finalizacion trabajo y exportacion archivos html
</commit_message>
<xml_diff>
--- a/Explicacion_Detalle.docx
+++ b/Explicacion_Detalle.docx
@@ -208,6 +208,7 @@
                                       <w:dataBinding w:prefixMappings="xmlns:ns0='http://purl.org/dc/elements/1.1/' xmlns:ns1='http://schemas.openxmlformats.org/package/2006/metadata/core-properties' " w:xpath="/ns1:coreProperties[1]/ns0:title[1]" w:storeItemID="{6C3C8BC8-F283-45AE-878A-BAB7291924A1}"/>
                                       <w:text/>
                                     </w:sdtPr>
+                                    <w:sdtEndPr/>
                                     <w:sdtContent>
                                       <w:r>
                                         <w:rPr>
@@ -378,6 +379,7 @@
                                 <w:dataBinding w:prefixMappings="xmlns:ns0='http://purl.org/dc/elements/1.1/' xmlns:ns1='http://schemas.openxmlformats.org/package/2006/metadata/core-properties' " w:xpath="/ns1:coreProperties[1]/ns0:title[1]" w:storeItemID="{6C3C8BC8-F283-45AE-878A-BAB7291924A1}"/>
                                 <w:text/>
                               </w:sdtPr>
+                              <w:sdtEndPr/>
                               <w:sdtContent>
                                 <w:r>
                                   <w:rPr>
@@ -480,6 +482,7 @@
                                     <w:dataBinding w:prefixMappings="xmlns:ns0='http://schemas.openxmlformats.org/officeDocument/2006/extended-properties' " w:xpath="/ns0:Properties[1]/ns0:Company[1]" w:storeItemID="{6668398D-A668-4E3E-A5EB-62B293D839F1}"/>
                                     <w:text/>
                                   </w:sdtPr>
+                                  <w:sdtEndPr/>
                                   <w:sdtContent>
                                     <w:r>
                                       <w:rPr>
@@ -545,6 +548,7 @@
                               <w:dataBinding w:prefixMappings="xmlns:ns0='http://schemas.openxmlformats.org/officeDocument/2006/extended-properties' " w:xpath="/ns0:Properties[1]/ns0:Company[1]" w:storeItemID="{6668398D-A668-4E3E-A5EB-62B293D839F1}"/>
                               <w:text/>
                             </w:sdtPr>
+                            <w:sdtEndPr/>
                             <w:sdtContent>
                               <w:r>
                                 <w:rPr>
@@ -675,6 +679,7 @@
                                     <w:dataBinding w:prefixMappings="xmlns:ns0='http://purl.org/dc/elements/1.1/' xmlns:ns1='http://schemas.openxmlformats.org/package/2006/metadata/core-properties' " w:xpath="/ns1:coreProperties[1]/ns0:creator[1]" w:storeItemID="{6C3C8BC8-F283-45AE-878A-BAB7291924A1}"/>
                                     <w:text/>
                                   </w:sdtPr>
+                                  <w:sdtEndPr/>
                                   <w:sdtContent>
                                     <w:r>
                                       <w:rPr>
@@ -759,6 +764,7 @@
                               <w:dataBinding w:prefixMappings="xmlns:ns0='http://purl.org/dc/elements/1.1/' xmlns:ns1='http://schemas.openxmlformats.org/package/2006/metadata/core-properties' " w:xpath="/ns1:coreProperties[1]/ns0:creator[1]" w:storeItemID="{6C3C8BC8-F283-45AE-878A-BAB7291924A1}"/>
                               <w:text/>
                             </w:sdtPr>
+                            <w:sdtEndPr/>
                             <w:sdtContent>
                               <w:r>
                                 <w:rPr>
@@ -865,6 +871,7 @@
                                     <w:calendar w:val="gregorian"/>
                                   </w:date>
                                 </w:sdtPr>
+                                <w:sdtEndPr/>
                                 <w:sdtContent>
                                   <w:p>
                                     <w:pPr>
@@ -931,6 +938,7 @@
                               <w:calendar w:val="gregorian"/>
                             </w:date>
                           </w:sdtPr>
+                          <w:sdtEndPr/>
                           <w:sdtContent>
                             <w:p>
                               <w:pPr>
@@ -16781,6 +16789,1209 @@
           <w:sz w:val="28"/>
           <w:szCs w:val="28"/>
         </w:rPr>
+        <w:t>Restricciones</w:t>
+      </w:r>
+      <w:r>
+        <w:rPr>
+          <w:rFonts w:ascii="Times New Roman" w:hAnsi="Times New Roman" w:cs="Times New Roman"/>
+          <w:color w:val="0070C0"/>
+          <w:sz w:val="28"/>
+          <w:szCs w:val="28"/>
+        </w:rPr>
+        <w:t>:</w:t>
+      </w:r>
+    </w:p>
+    <w:p>
+      <w:pPr>
+        <w:pStyle w:val="Prrafodelista"/>
+        <w:numPr>
+          <w:ilvl w:val="0"/>
+          <w:numId w:val="4"/>
+        </w:numPr>
+        <w:jc w:val="both"/>
+        <w:rPr>
+          <w:rFonts w:ascii="Times New Roman" w:hAnsi="Times New Roman" w:cs="Times New Roman"/>
+          <w:sz w:val="24"/>
+          <w:szCs w:val="28"/>
+        </w:rPr>
+      </w:pPr>
+      <w:r>
+        <w:rPr>
+          <w:rFonts w:ascii="Times New Roman" w:hAnsi="Times New Roman" w:cs="Times New Roman"/>
+          <w:sz w:val="24"/>
+          <w:szCs w:val="28"/>
+        </w:rPr>
+        <w:t>Cada toma se asigna a un día, es decir cada toma (t) se ejecutará un solo día.</w:t>
+      </w:r>
+    </w:p>
+    <w:p>
+      <w:pPr>
+        <w:jc w:val="both"/>
+        <w:rPr>
+          <w:rFonts w:ascii="Times New Roman" w:hAnsi="Times New Roman" w:cs="Times New Roman"/>
+          <w:sz w:val="24"/>
+          <w:szCs w:val="28"/>
+        </w:rPr>
+      </w:pPr>
+    </w:p>
+    <w:p>
+      <w:pPr>
+        <w:jc w:val="center"/>
+        <w:rPr>
+          <w:rFonts w:ascii="Times New Roman" w:eastAsiaTheme="minorEastAsia" w:hAnsi="Times New Roman" w:cs="Times New Roman"/>
+          <w:sz w:val="24"/>
+          <w:szCs w:val="28"/>
+        </w:rPr>
+      </w:pPr>
+      <m:oMathPara>
+        <m:oMath>
+          <m:nary>
+            <m:naryPr>
+              <m:chr m:val="∑"/>
+              <m:limLoc m:val="undOvr"/>
+              <m:ctrlPr>
+                <w:rPr>
+                  <w:rFonts w:ascii="Cambria Math" w:hAnsi="Cambria Math" w:cs="Times New Roman"/>
+                  <w:i/>
+                  <w:sz w:val="24"/>
+                  <w:szCs w:val="28"/>
+                </w:rPr>
+              </m:ctrlPr>
+            </m:naryPr>
+            <m:sub>
+              <m:r>
+                <w:rPr>
+                  <w:rFonts w:ascii="Cambria Math" w:hAnsi="Cambria Math" w:cs="Times New Roman"/>
+                  <w:sz w:val="24"/>
+                  <w:szCs w:val="28"/>
+                </w:rPr>
+                <m:t>d=1</m:t>
+              </m:r>
+            </m:sub>
+            <m:sup>
+              <m:r>
+                <w:rPr>
+                  <w:rFonts w:ascii="Cambria Math" w:hAnsi="Cambria Math" w:cs="Times New Roman"/>
+                  <w:sz w:val="24"/>
+                  <w:szCs w:val="28"/>
+                </w:rPr>
+                <m:t>D</m:t>
+              </m:r>
+            </m:sup>
+            <m:e>
+              <m:sSub>
+                <m:sSubPr>
+                  <m:ctrlPr>
+                    <w:rPr>
+                      <w:rFonts w:ascii="Cambria Math" w:hAnsi="Cambria Math" w:cs="Times New Roman"/>
+                      <w:i/>
+                      <w:sz w:val="24"/>
+                      <w:szCs w:val="28"/>
+                    </w:rPr>
+                  </m:ctrlPr>
+                </m:sSubPr>
+                <m:e>
+                  <m:r>
+                    <w:rPr>
+                      <w:rFonts w:ascii="Cambria Math" w:hAnsi="Cambria Math" w:cs="Times New Roman"/>
+                      <w:sz w:val="24"/>
+                      <w:szCs w:val="28"/>
+                    </w:rPr>
+                    <m:t>x</m:t>
+                  </m:r>
+                </m:e>
+                <m:sub>
+                  <m:r>
+                    <w:rPr>
+                      <w:rFonts w:ascii="Cambria Math" w:hAnsi="Cambria Math" w:cs="Times New Roman"/>
+                      <w:sz w:val="24"/>
+                      <w:szCs w:val="28"/>
+                    </w:rPr>
+                    <m:t>t,d</m:t>
+                  </m:r>
+                </m:sub>
+              </m:sSub>
+              <m:r>
+                <w:rPr>
+                  <w:rFonts w:ascii="Cambria Math" w:hAnsi="Cambria Math" w:cs="Times New Roman"/>
+                  <w:sz w:val="24"/>
+                  <w:szCs w:val="28"/>
+                </w:rPr>
+                <m:t>=1 ∀ ∈{1, 2, 3…, T}</m:t>
+              </m:r>
+            </m:e>
+          </m:nary>
+        </m:oMath>
+      </m:oMathPara>
+    </w:p>
+    <w:p>
+      <w:pPr>
+        <w:ind w:left="720"/>
+        <w:jc w:val="both"/>
+        <w:rPr>
+          <w:rFonts w:ascii="Times New Roman" w:hAnsi="Times New Roman" w:cs="Times New Roman"/>
+          <w:sz w:val="24"/>
+          <w:szCs w:val="28"/>
+        </w:rPr>
+      </w:pPr>
+      <w:r>
+        <w:rPr>
+          <w:rFonts w:ascii="Times New Roman" w:hAnsi="Times New Roman" w:cs="Times New Roman"/>
+          <w:sz w:val="24"/>
+          <w:szCs w:val="28"/>
+        </w:rPr>
+        <w:lastRenderedPageBreak/>
+        <w:t xml:space="preserve">Lo anterior determina que cada toma esta asociada a un día, donde la x es un valor binario que indicaría si la toma (t) esta asignada a ese día (d), 1 si </w:t>
+      </w:r>
+      <w:proofErr w:type="spellStart"/>
+      <w:r>
+        <w:rPr>
+          <w:rFonts w:ascii="Times New Roman" w:hAnsi="Times New Roman" w:cs="Times New Roman"/>
+          <w:sz w:val="24"/>
+          <w:szCs w:val="28"/>
+        </w:rPr>
+        <w:t>si</w:t>
+      </w:r>
+      <w:proofErr w:type="spellEnd"/>
+      <w:r>
+        <w:rPr>
+          <w:rFonts w:ascii="Times New Roman" w:hAnsi="Times New Roman" w:cs="Times New Roman"/>
+          <w:sz w:val="24"/>
+          <w:szCs w:val="28"/>
+        </w:rPr>
+        <w:t>, 0 si no. Recordemos que como máximo el total de días serán iguales al total de tomas D = T.</w:t>
+      </w:r>
+    </w:p>
+    <w:p>
+      <w:pPr>
+        <w:ind w:left="720"/>
+        <w:jc w:val="both"/>
+        <w:rPr>
+          <w:rFonts w:ascii="Times New Roman" w:hAnsi="Times New Roman" w:cs="Times New Roman"/>
+          <w:sz w:val="24"/>
+          <w:szCs w:val="28"/>
+        </w:rPr>
+      </w:pPr>
+    </w:p>
+    <w:p>
+      <w:pPr>
+        <w:ind w:firstLine="708"/>
+        <w:jc w:val="both"/>
+        <w:rPr>
+          <w:rFonts w:ascii="Times New Roman" w:hAnsi="Times New Roman" w:cs="Times New Roman"/>
+          <w:sz w:val="24"/>
+          <w:szCs w:val="28"/>
+        </w:rPr>
+      </w:pPr>
+      <w:r>
+        <w:rPr>
+          <w:rFonts w:ascii="Times New Roman" w:hAnsi="Times New Roman" w:cs="Times New Roman"/>
+          <w:sz w:val="24"/>
+          <w:szCs w:val="28"/>
+        </w:rPr>
+        <w:t>Para el caso simplificado:</w:t>
+      </w:r>
+    </w:p>
+    <w:p>
+      <w:pPr>
+        <w:jc w:val="center"/>
+        <w:rPr>
+          <w:rFonts w:ascii="Times New Roman" w:eastAsiaTheme="minorEastAsia" w:hAnsi="Times New Roman" w:cs="Times New Roman"/>
+          <w:sz w:val="24"/>
+          <w:szCs w:val="28"/>
+        </w:rPr>
+      </w:pPr>
+      <w:r>
+        <w:rPr>
+          <w:rFonts w:ascii="Times New Roman" w:hAnsi="Times New Roman" w:cs="Times New Roman"/>
+          <w:sz w:val="24"/>
+          <w:szCs w:val="28"/>
+        </w:rPr>
+        <w:tab/>
+      </w:r>
+      <m:oMath>
+        <m:r>
+          <m:rPr>
+            <m:sty m:val="p"/>
+          </m:rPr>
+          <w:rPr>
+            <w:rFonts w:ascii="Cambria Math" w:hAnsi="Cambria Math" w:cs="Times New Roman"/>
+            <w:sz w:val="24"/>
+            <w:szCs w:val="28"/>
+          </w:rPr>
+          <w:br/>
+        </m:r>
+      </m:oMath>
+      <m:oMathPara>
+        <m:oMath>
+          <m:nary>
+            <m:naryPr>
+              <m:chr m:val="∑"/>
+              <m:limLoc m:val="undOvr"/>
+              <m:ctrlPr>
+                <w:rPr>
+                  <w:rFonts w:ascii="Cambria Math" w:hAnsi="Cambria Math" w:cs="Times New Roman"/>
+                  <w:i/>
+                  <w:sz w:val="24"/>
+                  <w:szCs w:val="28"/>
+                </w:rPr>
+              </m:ctrlPr>
+            </m:naryPr>
+            <m:sub>
+              <m:r>
+                <w:rPr>
+                  <w:rFonts w:ascii="Cambria Math" w:hAnsi="Cambria Math" w:cs="Times New Roman"/>
+                  <w:sz w:val="24"/>
+                  <w:szCs w:val="28"/>
+                </w:rPr>
+                <m:t>d=1</m:t>
+              </m:r>
+            </m:sub>
+            <m:sup>
+              <m:r>
+                <w:rPr>
+                  <w:rFonts w:ascii="Cambria Math" w:hAnsi="Cambria Math" w:cs="Times New Roman"/>
+                  <w:sz w:val="24"/>
+                  <w:szCs w:val="28"/>
+                </w:rPr>
+                <m:t>4</m:t>
+              </m:r>
+            </m:sup>
+            <m:e>
+              <m:sSub>
+                <m:sSubPr>
+                  <m:ctrlPr>
+                    <w:rPr>
+                      <w:rFonts w:ascii="Cambria Math" w:hAnsi="Cambria Math" w:cs="Times New Roman"/>
+                      <w:i/>
+                      <w:sz w:val="24"/>
+                      <w:szCs w:val="28"/>
+                    </w:rPr>
+                  </m:ctrlPr>
+                </m:sSubPr>
+                <m:e>
+                  <m:r>
+                    <w:rPr>
+                      <w:rFonts w:ascii="Cambria Math" w:hAnsi="Cambria Math" w:cs="Times New Roman"/>
+                      <w:sz w:val="24"/>
+                      <w:szCs w:val="28"/>
+                    </w:rPr>
+                    <m:t>x</m:t>
+                  </m:r>
+                </m:e>
+                <m:sub>
+                  <m:r>
+                    <w:rPr>
+                      <w:rFonts w:ascii="Cambria Math" w:hAnsi="Cambria Math" w:cs="Times New Roman"/>
+                      <w:sz w:val="24"/>
+                      <w:szCs w:val="28"/>
+                    </w:rPr>
+                    <m:t>t,d</m:t>
+                  </m:r>
+                </m:sub>
+              </m:sSub>
+              <m:r>
+                <w:rPr>
+                  <w:rFonts w:ascii="Cambria Math" w:hAnsi="Cambria Math" w:cs="Times New Roman"/>
+                  <w:sz w:val="24"/>
+                  <w:szCs w:val="28"/>
+                </w:rPr>
+                <m:t>=1 ∀ ∈{1, 2, 3,4}</m:t>
+              </m:r>
+            </m:e>
+          </m:nary>
+        </m:oMath>
+      </m:oMathPara>
+    </w:p>
+    <w:p>
+      <w:pPr>
+        <w:spacing w:after="0"/>
+        <w:ind w:left="720"/>
+        <w:jc w:val="both"/>
+        <w:rPr>
+          <w:rFonts w:ascii="Times New Roman" w:hAnsi="Times New Roman" w:cs="Times New Roman"/>
+          <w:sz w:val="24"/>
+          <w:szCs w:val="28"/>
+        </w:rPr>
+      </w:pPr>
+      <w:r>
+        <w:rPr>
+          <w:rFonts w:ascii="Times New Roman" w:hAnsi="Times New Roman" w:cs="Times New Roman"/>
+          <w:sz w:val="24"/>
+          <w:szCs w:val="28"/>
+        </w:rPr>
+        <w:tab/>
+      </w:r>
+    </w:p>
+    <w:p>
+      <w:pPr>
+        <w:jc w:val="both"/>
+        <w:rPr>
+          <w:rFonts w:ascii="Times New Roman" w:hAnsi="Times New Roman" w:cs="Times New Roman"/>
+          <w:sz w:val="24"/>
+          <w:szCs w:val="28"/>
+        </w:rPr>
+      </w:pPr>
+    </w:p>
+    <w:p>
+      <w:pPr>
+        <w:jc w:val="both"/>
+        <w:rPr>
+          <w:rFonts w:ascii="Times New Roman" w:hAnsi="Times New Roman" w:cs="Times New Roman"/>
+          <w:sz w:val="24"/>
+          <w:szCs w:val="28"/>
+        </w:rPr>
+      </w:pPr>
+      <w:r>
+        <w:rPr>
+          <w:rFonts w:ascii="Times New Roman" w:hAnsi="Times New Roman" w:cs="Times New Roman"/>
+          <w:sz w:val="24"/>
+          <w:szCs w:val="28"/>
+        </w:rPr>
+        <w:tab/>
+        <w:t>Para el caso original:</w:t>
+      </w:r>
+    </w:p>
+    <w:p>
+      <w:pPr>
+        <w:ind w:left="720"/>
+        <w:jc w:val="both"/>
+        <w:rPr>
+          <w:rFonts w:ascii="Times New Roman" w:eastAsiaTheme="minorEastAsia" w:hAnsi="Times New Roman" w:cs="Times New Roman"/>
+          <w:sz w:val="24"/>
+          <w:szCs w:val="28"/>
+        </w:rPr>
+      </w:pPr>
+      <w:r>
+        <w:rPr>
+          <w:rFonts w:ascii="Times New Roman" w:hAnsi="Times New Roman" w:cs="Times New Roman"/>
+          <w:sz w:val="24"/>
+          <w:szCs w:val="28"/>
+        </w:rPr>
+        <w:tab/>
+      </w:r>
+      <m:oMath>
+        <m:r>
+          <m:rPr>
+            <m:sty m:val="p"/>
+          </m:rPr>
+          <w:rPr>
+            <w:rFonts w:ascii="Cambria Math" w:hAnsi="Cambria Math" w:cs="Times New Roman"/>
+            <w:sz w:val="24"/>
+            <w:szCs w:val="28"/>
+          </w:rPr>
+          <w:br/>
+        </m:r>
+      </m:oMath>
+      <m:oMathPara>
+        <m:oMath>
+          <m:nary>
+            <m:naryPr>
+              <m:chr m:val="∑"/>
+              <m:limLoc m:val="undOvr"/>
+              <m:ctrlPr>
+                <w:rPr>
+                  <w:rFonts w:ascii="Cambria Math" w:hAnsi="Cambria Math" w:cs="Times New Roman"/>
+                  <w:i/>
+                  <w:sz w:val="24"/>
+                  <w:szCs w:val="28"/>
+                </w:rPr>
+              </m:ctrlPr>
+            </m:naryPr>
+            <m:sub>
+              <m:r>
+                <w:rPr>
+                  <w:rFonts w:ascii="Cambria Math" w:hAnsi="Cambria Math" w:cs="Times New Roman"/>
+                  <w:sz w:val="24"/>
+                  <w:szCs w:val="28"/>
+                </w:rPr>
+                <m:t>d=1</m:t>
+              </m:r>
+            </m:sub>
+            <m:sup>
+              <m:r>
+                <w:rPr>
+                  <w:rFonts w:ascii="Cambria Math" w:hAnsi="Cambria Math" w:cs="Times New Roman"/>
+                  <w:sz w:val="24"/>
+                  <w:szCs w:val="28"/>
+                </w:rPr>
+                <m:t>30</m:t>
+              </m:r>
+            </m:sup>
+            <m:e>
+              <m:sSub>
+                <m:sSubPr>
+                  <m:ctrlPr>
+                    <w:rPr>
+                      <w:rFonts w:ascii="Cambria Math" w:hAnsi="Cambria Math" w:cs="Times New Roman"/>
+                      <w:i/>
+                      <w:sz w:val="24"/>
+                      <w:szCs w:val="28"/>
+                    </w:rPr>
+                  </m:ctrlPr>
+                </m:sSubPr>
+                <m:e>
+                  <m:r>
+                    <w:rPr>
+                      <w:rFonts w:ascii="Cambria Math" w:hAnsi="Cambria Math" w:cs="Times New Roman"/>
+                      <w:sz w:val="24"/>
+                      <w:szCs w:val="28"/>
+                    </w:rPr>
+                    <m:t>x</m:t>
+                  </m:r>
+                </m:e>
+                <m:sub>
+                  <m:r>
+                    <w:rPr>
+                      <w:rFonts w:ascii="Cambria Math" w:hAnsi="Cambria Math" w:cs="Times New Roman"/>
+                      <w:sz w:val="24"/>
+                      <w:szCs w:val="28"/>
+                    </w:rPr>
+                    <m:t>t,d</m:t>
+                  </m:r>
+                </m:sub>
+              </m:sSub>
+              <m:r>
+                <w:rPr>
+                  <w:rFonts w:ascii="Cambria Math" w:hAnsi="Cambria Math" w:cs="Times New Roman"/>
+                  <w:sz w:val="24"/>
+                  <w:szCs w:val="28"/>
+                </w:rPr>
+                <m:t>=1 ∀ ∈{1, 2, 3,…, 30}</m:t>
+              </m:r>
+            </m:e>
+          </m:nary>
+        </m:oMath>
+      </m:oMathPara>
+    </w:p>
+    <w:p>
+      <w:pPr>
+        <w:ind w:left="720"/>
+        <w:jc w:val="both"/>
+        <w:rPr>
+          <w:rFonts w:ascii="Times New Roman" w:hAnsi="Times New Roman" w:cs="Times New Roman"/>
+          <w:sz w:val="24"/>
+          <w:szCs w:val="28"/>
+        </w:rPr>
+      </w:pPr>
+    </w:p>
+    <w:p>
+      <w:pPr>
+        <w:pStyle w:val="Prrafodelista"/>
+        <w:numPr>
+          <w:ilvl w:val="0"/>
+          <w:numId w:val="4"/>
+        </w:numPr>
+        <w:jc w:val="both"/>
+        <w:rPr>
+          <w:rFonts w:ascii="Times New Roman" w:hAnsi="Times New Roman" w:cs="Times New Roman"/>
+          <w:sz w:val="24"/>
+          <w:szCs w:val="28"/>
+        </w:rPr>
+      </w:pPr>
+      <w:r>
+        <w:rPr>
+          <w:rFonts w:ascii="Times New Roman" w:hAnsi="Times New Roman" w:cs="Times New Roman"/>
+          <w:sz w:val="24"/>
+          <w:szCs w:val="28"/>
+        </w:rPr>
+        <w:t>Máximo de tomas por día (</w:t>
+      </w:r>
+      <w:proofErr w:type="spellStart"/>
+      <w:r>
+        <w:rPr>
+          <w:rFonts w:ascii="Times New Roman" w:hAnsi="Times New Roman" w:cs="Times New Roman"/>
+          <w:sz w:val="24"/>
+          <w:szCs w:val="28"/>
+        </w:rPr>
+        <w:t>td</w:t>
+      </w:r>
+      <w:proofErr w:type="spellEnd"/>
+      <w:r>
+        <w:rPr>
+          <w:rFonts w:ascii="Times New Roman" w:hAnsi="Times New Roman" w:cs="Times New Roman"/>
+          <w:sz w:val="24"/>
+          <w:szCs w:val="28"/>
+        </w:rPr>
+        <w:t>).</w:t>
+      </w:r>
+    </w:p>
+    <w:p>
+      <w:pPr>
+        <w:jc w:val="both"/>
+        <w:rPr>
+          <w:rFonts w:ascii="Times New Roman" w:hAnsi="Times New Roman" w:cs="Times New Roman"/>
+          <w:sz w:val="24"/>
+          <w:szCs w:val="28"/>
+        </w:rPr>
+      </w:pPr>
+    </w:p>
+    <w:p>
+      <w:pPr>
+        <w:jc w:val="center"/>
+        <w:rPr>
+          <w:rFonts w:ascii="Times New Roman" w:eastAsiaTheme="minorEastAsia" w:hAnsi="Times New Roman" w:cs="Times New Roman"/>
+          <w:sz w:val="24"/>
+          <w:szCs w:val="28"/>
+        </w:rPr>
+      </w:pPr>
+      <m:oMathPara>
+        <m:oMath>
+          <m:nary>
+            <m:naryPr>
+              <m:chr m:val="∑"/>
+              <m:limLoc m:val="undOvr"/>
+              <m:ctrlPr>
+                <w:rPr>
+                  <w:rFonts w:ascii="Cambria Math" w:hAnsi="Cambria Math" w:cs="Times New Roman"/>
+                  <w:i/>
+                  <w:sz w:val="24"/>
+                  <w:szCs w:val="28"/>
+                </w:rPr>
+              </m:ctrlPr>
+            </m:naryPr>
+            <m:sub>
+              <m:r>
+                <w:rPr>
+                  <w:rFonts w:ascii="Cambria Math" w:hAnsi="Cambria Math" w:cs="Times New Roman"/>
+                  <w:sz w:val="24"/>
+                  <w:szCs w:val="28"/>
+                </w:rPr>
+                <m:t>t=1</m:t>
+              </m:r>
+            </m:sub>
+            <m:sup>
+              <m:r>
+                <w:rPr>
+                  <w:rFonts w:ascii="Cambria Math" w:hAnsi="Cambria Math" w:cs="Times New Roman"/>
+                  <w:sz w:val="24"/>
+                  <w:szCs w:val="28"/>
+                </w:rPr>
+                <m:t>T</m:t>
+              </m:r>
+            </m:sup>
+            <m:e>
+              <m:sSub>
+                <m:sSubPr>
+                  <m:ctrlPr>
+                    <w:rPr>
+                      <w:rFonts w:ascii="Cambria Math" w:hAnsi="Cambria Math" w:cs="Times New Roman"/>
+                      <w:i/>
+                      <w:sz w:val="24"/>
+                      <w:szCs w:val="28"/>
+                    </w:rPr>
+                  </m:ctrlPr>
+                </m:sSubPr>
+                <m:e>
+                  <m:r>
+                    <w:rPr>
+                      <w:rFonts w:ascii="Cambria Math" w:hAnsi="Cambria Math" w:cs="Times New Roman"/>
+                      <w:sz w:val="24"/>
+                      <w:szCs w:val="28"/>
+                    </w:rPr>
+                    <m:t>x</m:t>
+                  </m:r>
+                </m:e>
+                <m:sub>
+                  <m:r>
+                    <w:rPr>
+                      <w:rFonts w:ascii="Cambria Math" w:hAnsi="Cambria Math" w:cs="Times New Roman"/>
+                      <w:sz w:val="24"/>
+                      <w:szCs w:val="28"/>
+                    </w:rPr>
+                    <m:t>t,d</m:t>
+                  </m:r>
+                </m:sub>
+              </m:sSub>
+              <m:r>
+                <w:rPr>
+                  <w:rFonts w:ascii="Cambria Math" w:hAnsi="Cambria Math" w:cs="Times New Roman"/>
+                  <w:sz w:val="24"/>
+                  <w:szCs w:val="28"/>
+                </w:rPr>
+                <m:t xml:space="preserve"> ≤ td  ∀ ∈{1, 2, 3…, T}</m:t>
+              </m:r>
+            </m:e>
+          </m:nary>
+        </m:oMath>
+      </m:oMathPara>
+    </w:p>
+    <w:p>
+      <w:pPr>
+        <w:ind w:left="720"/>
+        <w:jc w:val="both"/>
+        <w:rPr>
+          <w:rFonts w:ascii="Times New Roman" w:hAnsi="Times New Roman" w:cs="Times New Roman"/>
+          <w:sz w:val="24"/>
+          <w:szCs w:val="28"/>
+        </w:rPr>
+      </w:pPr>
+    </w:p>
+    <w:p>
+      <w:pPr>
+        <w:ind w:left="720"/>
+        <w:jc w:val="both"/>
+        <w:rPr>
+          <w:rFonts w:ascii="Times New Roman" w:hAnsi="Times New Roman" w:cs="Times New Roman"/>
+          <w:sz w:val="24"/>
+          <w:szCs w:val="28"/>
+        </w:rPr>
+      </w:pPr>
+      <w:r>
+        <w:rPr>
+          <w:rFonts w:ascii="Times New Roman" w:hAnsi="Times New Roman" w:cs="Times New Roman"/>
+          <w:sz w:val="24"/>
+          <w:szCs w:val="28"/>
+        </w:rPr>
+        <w:t>Es decir, las tomas desde 1 hasta el total (T) donde cada sumatoria debe dar igual o menor al máximo de tomas al día (</w:t>
+      </w:r>
+      <w:proofErr w:type="spellStart"/>
+      <w:r>
+        <w:rPr>
+          <w:rFonts w:ascii="Times New Roman" w:hAnsi="Times New Roman" w:cs="Times New Roman"/>
+          <w:sz w:val="24"/>
+          <w:szCs w:val="28"/>
+        </w:rPr>
+        <w:t>td</w:t>
+      </w:r>
+      <w:proofErr w:type="spellEnd"/>
+      <w:r>
+        <w:rPr>
+          <w:rFonts w:ascii="Times New Roman" w:hAnsi="Times New Roman" w:cs="Times New Roman"/>
+          <w:sz w:val="24"/>
+          <w:szCs w:val="28"/>
+        </w:rPr>
+        <w:t>)</w:t>
+      </w:r>
+    </w:p>
+    <w:p>
+      <w:pPr>
+        <w:ind w:left="720"/>
+        <w:jc w:val="both"/>
+        <w:rPr>
+          <w:rFonts w:ascii="Times New Roman" w:hAnsi="Times New Roman" w:cs="Times New Roman"/>
+          <w:sz w:val="24"/>
+          <w:szCs w:val="28"/>
+        </w:rPr>
+      </w:pPr>
+    </w:p>
+    <w:p>
+      <w:pPr>
+        <w:ind w:firstLine="708"/>
+        <w:jc w:val="both"/>
+        <w:rPr>
+          <w:rFonts w:ascii="Times New Roman" w:hAnsi="Times New Roman" w:cs="Times New Roman"/>
+          <w:sz w:val="24"/>
+          <w:szCs w:val="28"/>
+        </w:rPr>
+      </w:pPr>
+      <w:r>
+        <w:rPr>
+          <w:rFonts w:ascii="Times New Roman" w:hAnsi="Times New Roman" w:cs="Times New Roman"/>
+          <w:sz w:val="24"/>
+          <w:szCs w:val="28"/>
+        </w:rPr>
+        <w:t>Para el caso simplificado:</w:t>
+      </w:r>
+    </w:p>
+    <w:p>
+      <w:pPr>
+        <w:jc w:val="center"/>
+        <w:rPr>
+          <w:rFonts w:ascii="Times New Roman" w:eastAsiaTheme="minorEastAsia" w:hAnsi="Times New Roman" w:cs="Times New Roman"/>
+          <w:sz w:val="24"/>
+          <w:szCs w:val="28"/>
+        </w:rPr>
+      </w:pPr>
+      <w:r>
+        <w:rPr>
+          <w:rFonts w:ascii="Times New Roman" w:hAnsi="Times New Roman" w:cs="Times New Roman"/>
+          <w:sz w:val="24"/>
+          <w:szCs w:val="28"/>
+        </w:rPr>
+        <w:tab/>
+      </w:r>
+      <m:oMath>
+        <m:r>
+          <m:rPr>
+            <m:sty m:val="p"/>
+          </m:rPr>
+          <w:rPr>
+            <w:rFonts w:ascii="Cambria Math" w:hAnsi="Cambria Math" w:cs="Times New Roman"/>
+            <w:sz w:val="24"/>
+            <w:szCs w:val="28"/>
+          </w:rPr>
+          <w:br/>
+        </m:r>
+      </m:oMath>
+      <m:oMathPara>
+        <m:oMath>
+          <m:nary>
+            <m:naryPr>
+              <m:chr m:val="∑"/>
+              <m:limLoc m:val="undOvr"/>
+              <m:ctrlPr>
+                <w:rPr>
+                  <w:rFonts w:ascii="Cambria Math" w:hAnsi="Cambria Math" w:cs="Times New Roman"/>
+                  <w:i/>
+                  <w:sz w:val="24"/>
+                  <w:szCs w:val="28"/>
+                </w:rPr>
+              </m:ctrlPr>
+            </m:naryPr>
+            <m:sub>
+              <m:r>
+                <w:rPr>
+                  <w:rFonts w:ascii="Cambria Math" w:hAnsi="Cambria Math" w:cs="Times New Roman"/>
+                  <w:sz w:val="24"/>
+                  <w:szCs w:val="28"/>
+                </w:rPr>
+                <m:t>t=1</m:t>
+              </m:r>
+            </m:sub>
+            <m:sup>
+              <m:r>
+                <w:rPr>
+                  <w:rFonts w:ascii="Cambria Math" w:hAnsi="Cambria Math" w:cs="Times New Roman"/>
+                  <w:sz w:val="24"/>
+                  <w:szCs w:val="28"/>
+                </w:rPr>
+                <m:t>4</m:t>
+              </m:r>
+            </m:sup>
+            <m:e>
+              <m:sSub>
+                <m:sSubPr>
+                  <m:ctrlPr>
+                    <w:rPr>
+                      <w:rFonts w:ascii="Cambria Math" w:hAnsi="Cambria Math" w:cs="Times New Roman"/>
+                      <w:i/>
+                      <w:sz w:val="24"/>
+                      <w:szCs w:val="28"/>
+                    </w:rPr>
+                  </m:ctrlPr>
+                </m:sSubPr>
+                <m:e>
+                  <m:r>
+                    <w:rPr>
+                      <w:rFonts w:ascii="Cambria Math" w:hAnsi="Cambria Math" w:cs="Times New Roman"/>
+                      <w:sz w:val="24"/>
+                      <w:szCs w:val="28"/>
+                    </w:rPr>
+                    <m:t>x</m:t>
+                  </m:r>
+                </m:e>
+                <m:sub>
+                  <m:r>
+                    <w:rPr>
+                      <w:rFonts w:ascii="Cambria Math" w:hAnsi="Cambria Math" w:cs="Times New Roman"/>
+                      <w:sz w:val="24"/>
+                      <w:szCs w:val="28"/>
+                    </w:rPr>
+                    <m:t>t,d</m:t>
+                  </m:r>
+                </m:sub>
+              </m:sSub>
+              <m:r>
+                <w:rPr>
+                  <w:rFonts w:ascii="Cambria Math" w:hAnsi="Cambria Math" w:cs="Times New Roman"/>
+                  <w:sz w:val="24"/>
+                  <w:szCs w:val="28"/>
+                </w:rPr>
+                <m:t xml:space="preserve"> ≤ 2  ∀ ∈{1, 2,3,4}</m:t>
+              </m:r>
+            </m:e>
+          </m:nary>
+        </m:oMath>
+      </m:oMathPara>
+    </w:p>
+    <w:p>
+      <w:pPr>
+        <w:jc w:val="center"/>
+        <w:rPr>
+          <w:rFonts w:ascii="Times New Roman" w:eastAsiaTheme="minorEastAsia" w:hAnsi="Times New Roman" w:cs="Times New Roman"/>
+          <w:sz w:val="24"/>
+          <w:szCs w:val="28"/>
+        </w:rPr>
+      </w:pPr>
+    </w:p>
+    <w:p>
+      <w:pPr>
+        <w:jc w:val="both"/>
+        <w:rPr>
+          <w:rFonts w:ascii="Times New Roman" w:hAnsi="Times New Roman" w:cs="Times New Roman"/>
+          <w:sz w:val="24"/>
+          <w:szCs w:val="28"/>
+        </w:rPr>
+      </w:pPr>
+      <w:r>
+        <w:rPr>
+          <w:rFonts w:ascii="Times New Roman" w:hAnsi="Times New Roman" w:cs="Times New Roman"/>
+          <w:sz w:val="24"/>
+          <w:szCs w:val="28"/>
+        </w:rPr>
+        <w:tab/>
+        <w:t>Para el caso original:</w:t>
+      </w:r>
+    </w:p>
+    <w:p>
+      <w:pPr>
+        <w:jc w:val="both"/>
+        <w:rPr>
+          <w:rFonts w:ascii="Times New Roman" w:hAnsi="Times New Roman" w:cs="Times New Roman"/>
+          <w:sz w:val="24"/>
+          <w:szCs w:val="28"/>
+        </w:rPr>
+      </w:pPr>
+      <w:r>
+        <w:rPr>
+          <w:rFonts w:ascii="Times New Roman" w:hAnsi="Times New Roman" w:cs="Times New Roman"/>
+          <w:sz w:val="24"/>
+          <w:szCs w:val="28"/>
+        </w:rPr>
+        <w:tab/>
+      </w:r>
+      <m:oMath>
+        <m:r>
+          <m:rPr>
+            <m:sty m:val="p"/>
+          </m:rPr>
+          <w:rPr>
+            <w:rFonts w:ascii="Cambria Math" w:hAnsi="Cambria Math" w:cs="Times New Roman"/>
+            <w:sz w:val="24"/>
+            <w:szCs w:val="28"/>
+          </w:rPr>
+          <w:br/>
+        </m:r>
+      </m:oMath>
+      <m:oMathPara>
+        <m:oMath>
+          <m:nary>
+            <m:naryPr>
+              <m:chr m:val="∑"/>
+              <m:limLoc m:val="undOvr"/>
+              <m:ctrlPr>
+                <w:rPr>
+                  <w:rFonts w:ascii="Cambria Math" w:hAnsi="Cambria Math" w:cs="Times New Roman"/>
+                  <w:i/>
+                  <w:sz w:val="24"/>
+                  <w:szCs w:val="28"/>
+                </w:rPr>
+              </m:ctrlPr>
+            </m:naryPr>
+            <m:sub>
+              <m:r>
+                <w:rPr>
+                  <w:rFonts w:ascii="Cambria Math" w:hAnsi="Cambria Math" w:cs="Times New Roman"/>
+                  <w:sz w:val="24"/>
+                  <w:szCs w:val="28"/>
+                </w:rPr>
+                <m:t>t=1</m:t>
+              </m:r>
+            </m:sub>
+            <m:sup>
+              <m:r>
+                <w:rPr>
+                  <w:rFonts w:ascii="Cambria Math" w:hAnsi="Cambria Math" w:cs="Times New Roman"/>
+                  <w:sz w:val="24"/>
+                  <w:szCs w:val="28"/>
+                </w:rPr>
+                <m:t>T</m:t>
+              </m:r>
+            </m:sup>
+            <m:e>
+              <m:sSub>
+                <m:sSubPr>
+                  <m:ctrlPr>
+                    <w:rPr>
+                      <w:rFonts w:ascii="Cambria Math" w:hAnsi="Cambria Math" w:cs="Times New Roman"/>
+                      <w:i/>
+                      <w:sz w:val="24"/>
+                      <w:szCs w:val="28"/>
+                    </w:rPr>
+                  </m:ctrlPr>
+                </m:sSubPr>
+                <m:e>
+                  <m:r>
+                    <w:rPr>
+                      <w:rFonts w:ascii="Cambria Math" w:hAnsi="Cambria Math" w:cs="Times New Roman"/>
+                      <w:sz w:val="24"/>
+                      <w:szCs w:val="28"/>
+                    </w:rPr>
+                    <m:t>x</m:t>
+                  </m:r>
+                </m:e>
+                <m:sub>
+                  <m:r>
+                    <w:rPr>
+                      <w:rFonts w:ascii="Cambria Math" w:hAnsi="Cambria Math" w:cs="Times New Roman"/>
+                      <w:sz w:val="24"/>
+                      <w:szCs w:val="28"/>
+                    </w:rPr>
+                    <m:t>t,d</m:t>
+                  </m:r>
+                </m:sub>
+              </m:sSub>
+              <m:r>
+                <w:rPr>
+                  <w:rFonts w:ascii="Cambria Math" w:hAnsi="Cambria Math" w:cs="Times New Roman"/>
+                  <w:sz w:val="24"/>
+                  <w:szCs w:val="28"/>
+                </w:rPr>
+                <m:t xml:space="preserve"> ≤ 6  ∀ ∈{1, 2, 3,…, 30}</m:t>
+              </m:r>
+            </m:e>
+          </m:nary>
+        </m:oMath>
+      </m:oMathPara>
+    </w:p>
+    <w:p>
+      <w:pPr>
+        <w:ind w:left="720"/>
+        <w:jc w:val="both"/>
+        <w:rPr>
+          <w:rFonts w:ascii="Times New Roman" w:hAnsi="Times New Roman" w:cs="Times New Roman"/>
+          <w:sz w:val="24"/>
+          <w:szCs w:val="28"/>
+        </w:rPr>
+      </w:pPr>
+    </w:p>
+    <w:p>
+      <w:pPr>
+        <w:pStyle w:val="Prrafodelista"/>
+        <w:numPr>
+          <w:ilvl w:val="0"/>
+          <w:numId w:val="4"/>
+        </w:numPr>
+        <w:jc w:val="both"/>
+        <w:rPr>
+          <w:rFonts w:ascii="Times New Roman" w:hAnsi="Times New Roman" w:cs="Times New Roman"/>
+          <w:sz w:val="24"/>
+          <w:szCs w:val="28"/>
+        </w:rPr>
+      </w:pPr>
+      <w:r>
+        <w:rPr>
+          <w:rFonts w:ascii="Times New Roman" w:hAnsi="Times New Roman" w:cs="Times New Roman"/>
+          <w:sz w:val="24"/>
+          <w:szCs w:val="28"/>
+        </w:rPr>
+        <w:t>Variables binarias.</w:t>
+      </w:r>
+    </w:p>
+    <w:p>
+      <w:pPr>
+        <w:jc w:val="both"/>
+        <w:rPr>
+          <w:rFonts w:ascii="Times New Roman" w:hAnsi="Times New Roman" w:cs="Times New Roman"/>
+          <w:sz w:val="24"/>
+          <w:szCs w:val="28"/>
+        </w:rPr>
+      </w:pPr>
+    </w:p>
+    <w:p>
+      <w:pPr>
+        <w:spacing w:after="0"/>
+        <w:ind w:left="708"/>
+        <w:jc w:val="both"/>
+        <w:rPr>
+          <w:rFonts w:ascii="Times New Roman" w:eastAsiaTheme="minorEastAsia" w:hAnsi="Times New Roman" w:cs="Times New Roman"/>
+          <w:sz w:val="24"/>
+          <w:szCs w:val="28"/>
+        </w:rPr>
+      </w:pPr>
+      <m:oMathPara>
+        <m:oMath>
+          <m:sSub>
+            <m:sSubPr>
+              <m:ctrlPr>
+                <w:rPr>
+                  <w:rFonts w:ascii="Cambria Math" w:hAnsi="Cambria Math" w:cs="Times New Roman"/>
+                  <w:i/>
+                  <w:sz w:val="24"/>
+                  <w:szCs w:val="28"/>
+                </w:rPr>
+              </m:ctrlPr>
+            </m:sSubPr>
+            <m:e>
+              <m:r>
+                <w:rPr>
+                  <w:rFonts w:ascii="Cambria Math" w:hAnsi="Cambria Math" w:cs="Times New Roman"/>
+                  <w:sz w:val="24"/>
+                  <w:szCs w:val="28"/>
+                </w:rPr>
+                <m:t>x</m:t>
+              </m:r>
+            </m:e>
+            <m:sub>
+              <m:r>
+                <w:rPr>
+                  <w:rFonts w:ascii="Cambria Math" w:hAnsi="Cambria Math" w:cs="Times New Roman"/>
+                  <w:sz w:val="24"/>
+                  <w:szCs w:val="28"/>
+                </w:rPr>
+                <m:t xml:space="preserve">t,d </m:t>
+              </m:r>
+            </m:sub>
+          </m:sSub>
+          <m:r>
+            <w:rPr>
+              <w:rFonts w:ascii="Cambria Math" w:hAnsi="Cambria Math" w:cs="Times New Roman"/>
+              <w:sz w:val="24"/>
+              <w:szCs w:val="28"/>
+            </w:rPr>
+            <m:t>∈</m:t>
+          </m:r>
+          <m:d>
+            <m:dPr>
+              <m:begChr m:val="{"/>
+              <m:endChr m:val="}"/>
+              <m:ctrlPr>
+                <w:rPr>
+                  <w:rFonts w:ascii="Cambria Math" w:hAnsi="Cambria Math" w:cs="Times New Roman"/>
+                  <w:i/>
+                  <w:sz w:val="24"/>
+                  <w:szCs w:val="28"/>
+                </w:rPr>
+              </m:ctrlPr>
+            </m:dPr>
+            <m:e>
+              <m:r>
+                <w:rPr>
+                  <w:rFonts w:ascii="Cambria Math" w:hAnsi="Cambria Math" w:cs="Times New Roman"/>
+                  <w:sz w:val="24"/>
+                  <w:szCs w:val="28"/>
+                </w:rPr>
+                <m:t>0,1</m:t>
+              </m:r>
+            </m:e>
+          </m:d>
+          <m:r>
+            <w:rPr>
+              <w:rFonts w:ascii="Cambria Math" w:hAnsi="Cambria Math" w:cs="Times New Roman"/>
+              <w:sz w:val="24"/>
+              <w:szCs w:val="28"/>
+            </w:rPr>
+            <m:t xml:space="preserve">             y             </m:t>
+          </m:r>
+          <m:sSub>
+            <m:sSubPr>
+              <m:ctrlPr>
+                <w:rPr>
+                  <w:rFonts w:ascii="Cambria Math" w:hAnsi="Cambria Math" w:cs="Times New Roman"/>
+                  <w:i/>
+                  <w:sz w:val="24"/>
+                  <w:szCs w:val="28"/>
+                </w:rPr>
+              </m:ctrlPr>
+            </m:sSubPr>
+            <m:e>
+              <m:r>
+                <w:rPr>
+                  <w:rFonts w:ascii="Cambria Math" w:hAnsi="Cambria Math" w:cs="Times New Roman"/>
+                  <w:sz w:val="24"/>
+                  <w:szCs w:val="28"/>
+                </w:rPr>
+                <m:t xml:space="preserve">y </m:t>
+              </m:r>
+            </m:e>
+            <m:sub>
+              <m:r>
+                <w:rPr>
+                  <w:rFonts w:ascii="Cambria Math" w:hAnsi="Cambria Math" w:cs="Times New Roman"/>
+                  <w:sz w:val="24"/>
+                  <w:szCs w:val="28"/>
+                </w:rPr>
+                <m:t xml:space="preserve">a,d </m:t>
+              </m:r>
+            </m:sub>
+          </m:sSub>
+          <m:r>
+            <w:rPr>
+              <w:rFonts w:ascii="Cambria Math" w:hAnsi="Cambria Math" w:cs="Times New Roman"/>
+              <w:sz w:val="24"/>
+              <w:szCs w:val="28"/>
+            </w:rPr>
+            <m:t>∈{0,1}</m:t>
+          </m:r>
+        </m:oMath>
+      </m:oMathPara>
+    </w:p>
+    <w:p>
+      <w:pPr>
+        <w:ind w:left="720"/>
+        <w:jc w:val="both"/>
+        <w:rPr>
+          <w:rFonts w:ascii="Times New Roman" w:hAnsi="Times New Roman" w:cs="Times New Roman"/>
+          <w:sz w:val="24"/>
+          <w:szCs w:val="28"/>
+        </w:rPr>
+      </w:pPr>
+    </w:p>
+    <w:p>
+      <w:pPr>
+        <w:ind w:left="720"/>
+        <w:jc w:val="both"/>
+        <w:rPr>
+          <w:rFonts w:ascii="Times New Roman" w:hAnsi="Times New Roman" w:cs="Times New Roman"/>
+          <w:sz w:val="24"/>
+          <w:szCs w:val="28"/>
+        </w:rPr>
+      </w:pPr>
+      <w:r>
+        <w:rPr>
+          <w:rFonts w:ascii="Times New Roman" w:hAnsi="Times New Roman" w:cs="Times New Roman"/>
+          <w:sz w:val="24"/>
+          <w:szCs w:val="28"/>
+        </w:rPr>
+        <w:t xml:space="preserve">Es decir, x y </w:t>
+      </w:r>
+      <w:proofErr w:type="spellStart"/>
+      <w:r>
+        <w:rPr>
+          <w:rFonts w:ascii="Times New Roman" w:hAnsi="Times New Roman" w:cs="Times New Roman"/>
+          <w:sz w:val="24"/>
+          <w:szCs w:val="28"/>
+        </w:rPr>
+        <w:t>y</w:t>
+      </w:r>
+      <w:proofErr w:type="spellEnd"/>
+      <w:r>
+        <w:rPr>
+          <w:rFonts w:ascii="Times New Roman" w:hAnsi="Times New Roman" w:cs="Times New Roman"/>
+          <w:sz w:val="24"/>
+          <w:szCs w:val="28"/>
+        </w:rPr>
+        <w:t xml:space="preserve"> solo toman valores de 0 y 1 dependiendo si el actor asiste ese día, o si esa toma se rodara ese día.</w:t>
+      </w:r>
+    </w:p>
+    <w:p>
+      <w:pPr>
+        <w:jc w:val="both"/>
+        <w:rPr>
+          <w:rFonts w:ascii="Times New Roman" w:hAnsi="Times New Roman" w:cs="Times New Roman"/>
+          <w:sz w:val="24"/>
+          <w:szCs w:val="28"/>
+        </w:rPr>
+      </w:pPr>
+    </w:p>
+    <w:p>
+      <w:pPr>
+        <w:jc w:val="both"/>
+        <w:rPr>
+          <w:rFonts w:ascii="Times New Roman" w:hAnsi="Times New Roman" w:cs="Times New Roman"/>
+          <w:color w:val="0070C0"/>
+          <w:sz w:val="28"/>
+          <w:szCs w:val="28"/>
+        </w:rPr>
+      </w:pPr>
+      <w:r>
+        <w:rPr>
+          <w:rFonts w:ascii="Times New Roman" w:hAnsi="Times New Roman" w:cs="Times New Roman"/>
+          <w:color w:val="0070C0"/>
+          <w:sz w:val="28"/>
+          <w:szCs w:val="28"/>
+        </w:rPr>
         <w:t>Complejidad de algoritmo por fuerza bruta</w:t>
       </w:r>
       <w:r>
@@ -16828,16 +18039,14 @@
         </w:rPr>
         <w:t xml:space="preserve"> (cantidad de tomas al </w:t>
       </w:r>
-      <w:proofErr w:type="spellStart"/>
       <w:r>
         <w:rPr>
           <w:rFonts w:ascii="Times New Roman" w:hAnsi="Times New Roman" w:cs="Times New Roman"/>
           <w:sz w:val="24"/>
           <w:szCs w:val="28"/>
         </w:rPr>
-        <w:t>dia</w:t>
+        <w:t>día</w:t>
       </w:r>
-      <w:proofErr w:type="spellEnd"/>
       <w:r>
         <w:rPr>
           <w:rFonts w:ascii="Times New Roman" w:hAnsi="Times New Roman" w:cs="Times New Roman"/>
@@ -16896,7 +18105,6 @@
           <w:sz w:val="24"/>
           <w:szCs w:val="28"/>
         </w:rPr>
-        <w:lastRenderedPageBreak/>
         <w:t>El algoritmo ser</w:t>
       </w:r>
       <w:r>
@@ -16998,7 +18206,7 @@
           <w:sz w:val="28"/>
           <w:szCs w:val="28"/>
         </w:rPr>
-        <w:t xml:space="preserve">Complejidad de algoritmo por </w:t>
+        <w:t xml:space="preserve">Complejidad de algoritmo </w:t>
       </w:r>
       <w:r>
         <w:rPr>
@@ -17007,19 +18215,302 @@
           <w:sz w:val="28"/>
           <w:szCs w:val="28"/>
         </w:rPr>
-        <w:t xml:space="preserve">ramificación y poda (Branch and </w:t>
+        <w:t>genético</w:t>
       </w:r>
-      <w:proofErr w:type="spellStart"/>
+    </w:p>
+    <w:p>
+      <w:pPr>
+        <w:jc w:val="both"/>
+        <w:rPr>
+          <w:rFonts w:ascii="Times New Roman" w:hAnsi="Times New Roman" w:cs="Times New Roman"/>
+          <w:sz w:val="24"/>
+          <w:szCs w:val="28"/>
+        </w:rPr>
+      </w:pPr>
+    </w:p>
+    <w:p>
+      <w:pPr>
+        <w:jc w:val="both"/>
+        <w:rPr>
+          <w:rFonts w:ascii="Times New Roman" w:hAnsi="Times New Roman" w:cs="Times New Roman"/>
+          <w:sz w:val="24"/>
+          <w:szCs w:val="28"/>
+        </w:rPr>
+      </w:pPr>
       <w:r>
+        <w:rPr>
+          <w:rFonts w:ascii="Times New Roman" w:hAnsi="Times New Roman" w:cs="Times New Roman"/>
+          <w:sz w:val="24"/>
+          <w:szCs w:val="28"/>
+        </w:rPr>
+        <w:t xml:space="preserve">Teniendo en cuenta que en nuestro algoritmo influyen la cantidad de actores y tomas, </w:t>
+      </w:r>
+      <w:r>
+        <w:rPr>
+          <w:rFonts w:ascii="Times New Roman" w:hAnsi="Times New Roman" w:cs="Times New Roman"/>
+          <w:sz w:val="24"/>
+          <w:szCs w:val="28"/>
+        </w:rPr>
+        <w:t>así</w:t>
+      </w:r>
+      <w:r>
+        <w:rPr>
+          <w:rFonts w:ascii="Times New Roman" w:hAnsi="Times New Roman" w:cs="Times New Roman"/>
+          <w:sz w:val="24"/>
+          <w:szCs w:val="28"/>
+        </w:rPr>
+        <w:t xml:space="preserve"> como la cantidad de la </w:t>
+      </w:r>
+      <w:r>
+        <w:rPr>
+          <w:rFonts w:ascii="Times New Roman" w:hAnsi="Times New Roman" w:cs="Times New Roman"/>
+          <w:sz w:val="24"/>
+          <w:szCs w:val="28"/>
+        </w:rPr>
+        <w:t>población</w:t>
+      </w:r>
+      <w:r>
+        <w:rPr>
+          <w:rFonts w:ascii="Times New Roman" w:hAnsi="Times New Roman" w:cs="Times New Roman"/>
+          <w:sz w:val="24"/>
+          <w:szCs w:val="28"/>
+        </w:rPr>
+        <w:t xml:space="preserve"> y de generaciones que configuremos, el orden de complejidad es:</w:t>
+      </w:r>
+    </w:p>
+    <w:p>
+      <w:pPr>
+        <w:jc w:val="both"/>
+        <w:rPr>
+          <w:rFonts w:ascii="Times New Roman" w:hAnsi="Times New Roman" w:cs="Times New Roman"/>
+          <w:sz w:val="24"/>
+          <w:szCs w:val="28"/>
+        </w:rPr>
+      </w:pPr>
+    </w:p>
+    <w:p>
+      <w:pPr>
+        <w:jc w:val="both"/>
+        <w:rPr>
+          <w:rFonts w:ascii="Times New Roman" w:hAnsi="Times New Roman" w:cs="Times New Roman"/>
+          <w:sz w:val="24"/>
+          <w:szCs w:val="28"/>
+        </w:rPr>
+      </w:pPr>
+      <w:proofErr w:type="gramStart"/>
+      <w:r>
+        <w:rPr>
+          <w:rFonts w:ascii="Times New Roman" w:hAnsi="Times New Roman" w:cs="Times New Roman"/>
+          <w:sz w:val="24"/>
+          <w:szCs w:val="28"/>
+        </w:rPr>
+        <w:t>O(</w:t>
+      </w:r>
+      <w:proofErr w:type="gramEnd"/>
+      <w:r>
+        <w:rPr>
+          <w:rFonts w:ascii="Times New Roman" w:hAnsi="Times New Roman" w:cs="Times New Roman"/>
+          <w:sz w:val="24"/>
+          <w:szCs w:val="28"/>
+        </w:rPr>
+        <w:t>g × p × T × A)</w:t>
+      </w:r>
+    </w:p>
+    <w:p>
+      <w:pPr>
+        <w:jc w:val="both"/>
+        <w:rPr>
+          <w:rFonts w:ascii="Times New Roman" w:hAnsi="Times New Roman" w:cs="Times New Roman"/>
+          <w:sz w:val="24"/>
+          <w:szCs w:val="28"/>
+        </w:rPr>
+      </w:pPr>
+    </w:p>
+    <w:p>
+      <w:pPr>
+        <w:jc w:val="both"/>
+        <w:rPr>
+          <w:rFonts w:ascii="Times New Roman" w:hAnsi="Times New Roman" w:cs="Times New Roman"/>
+          <w:sz w:val="24"/>
+          <w:szCs w:val="28"/>
+        </w:rPr>
+      </w:pPr>
+      <w:r>
+        <w:rPr>
+          <w:rFonts w:ascii="Times New Roman" w:hAnsi="Times New Roman" w:cs="Times New Roman"/>
+          <w:sz w:val="24"/>
+          <w:szCs w:val="28"/>
+        </w:rPr>
+        <w:t>donde:</w:t>
+      </w:r>
+    </w:p>
+    <w:p>
+      <w:pPr>
+        <w:jc w:val="both"/>
+        <w:rPr>
+          <w:rFonts w:ascii="Times New Roman" w:hAnsi="Times New Roman" w:cs="Times New Roman"/>
+          <w:sz w:val="24"/>
+          <w:szCs w:val="28"/>
+        </w:rPr>
+      </w:pPr>
+    </w:p>
+    <w:p>
+      <w:pPr>
+        <w:jc w:val="both"/>
+        <w:rPr>
+          <w:rFonts w:ascii="Times New Roman" w:hAnsi="Times New Roman" w:cs="Times New Roman"/>
+          <w:sz w:val="24"/>
+          <w:szCs w:val="28"/>
+        </w:rPr>
+      </w:pPr>
+      <w:r>
+        <w:rPr>
+          <w:rFonts w:ascii="Times New Roman" w:hAnsi="Times New Roman" w:cs="Times New Roman"/>
+          <w:sz w:val="24"/>
+          <w:szCs w:val="28"/>
+        </w:rPr>
+        <w:t>g: cantidad de generaciones.</w:t>
+      </w:r>
+    </w:p>
+    <w:p>
+      <w:pPr>
+        <w:jc w:val="both"/>
+        <w:rPr>
+          <w:rFonts w:ascii="Times New Roman" w:hAnsi="Times New Roman" w:cs="Times New Roman"/>
+          <w:sz w:val="24"/>
+          <w:szCs w:val="28"/>
+        </w:rPr>
+      </w:pPr>
+    </w:p>
+    <w:p>
+      <w:pPr>
+        <w:jc w:val="both"/>
+        <w:rPr>
+          <w:rFonts w:ascii="Times New Roman" w:hAnsi="Times New Roman" w:cs="Times New Roman"/>
+          <w:sz w:val="24"/>
+          <w:szCs w:val="28"/>
+        </w:rPr>
+      </w:pPr>
+      <w:r>
+        <w:rPr>
+          <w:rFonts w:ascii="Times New Roman" w:hAnsi="Times New Roman" w:cs="Times New Roman"/>
+          <w:sz w:val="24"/>
+          <w:szCs w:val="28"/>
+        </w:rPr>
+        <w:lastRenderedPageBreak/>
+        <w:t xml:space="preserve">p: cantidad de </w:t>
+      </w:r>
+      <w:r>
+        <w:rPr>
+          <w:rFonts w:ascii="Times New Roman" w:hAnsi="Times New Roman" w:cs="Times New Roman"/>
+          <w:sz w:val="24"/>
+          <w:szCs w:val="28"/>
+        </w:rPr>
+        <w:t>población</w:t>
+      </w:r>
+      <w:r>
+        <w:rPr>
+          <w:rFonts w:ascii="Times New Roman" w:hAnsi="Times New Roman" w:cs="Times New Roman"/>
+          <w:sz w:val="24"/>
+          <w:szCs w:val="28"/>
+        </w:rPr>
+        <w:t xml:space="preserve"> por </w:t>
+      </w:r>
+      <w:r>
+        <w:rPr>
+          <w:rFonts w:ascii="Times New Roman" w:hAnsi="Times New Roman" w:cs="Times New Roman"/>
+          <w:sz w:val="24"/>
+          <w:szCs w:val="28"/>
+        </w:rPr>
+        <w:t>generación</w:t>
+      </w:r>
+      <w:bookmarkStart w:id="0" w:name="_GoBack"/>
+      <w:bookmarkEnd w:id="0"/>
+      <w:r>
+        <w:rPr>
+          <w:rFonts w:ascii="Times New Roman" w:hAnsi="Times New Roman" w:cs="Times New Roman"/>
+          <w:sz w:val="24"/>
+          <w:szCs w:val="28"/>
+        </w:rPr>
+        <w:t>.</w:t>
+      </w:r>
+    </w:p>
+    <w:p>
+      <w:pPr>
+        <w:jc w:val="both"/>
+        <w:rPr>
+          <w:rFonts w:ascii="Times New Roman" w:hAnsi="Times New Roman" w:cs="Times New Roman"/>
+          <w:sz w:val="24"/>
+          <w:szCs w:val="28"/>
+        </w:rPr>
+      </w:pPr>
+    </w:p>
+    <w:p>
+      <w:pPr>
+        <w:jc w:val="both"/>
+        <w:rPr>
+          <w:rFonts w:ascii="Times New Roman" w:hAnsi="Times New Roman" w:cs="Times New Roman"/>
+          <w:sz w:val="24"/>
+          <w:szCs w:val="28"/>
+        </w:rPr>
+      </w:pPr>
+      <w:r>
+        <w:rPr>
+          <w:rFonts w:ascii="Times New Roman" w:hAnsi="Times New Roman" w:cs="Times New Roman"/>
+          <w:sz w:val="24"/>
+          <w:szCs w:val="28"/>
+        </w:rPr>
+        <w:t>T: cantidad total de tomas.</w:t>
+      </w:r>
+    </w:p>
+    <w:p>
+      <w:pPr>
+        <w:jc w:val="both"/>
+        <w:rPr>
+          <w:rFonts w:ascii="Times New Roman" w:hAnsi="Times New Roman" w:cs="Times New Roman"/>
+          <w:sz w:val="24"/>
+          <w:szCs w:val="28"/>
+        </w:rPr>
+      </w:pPr>
+    </w:p>
+    <w:p>
+      <w:pPr>
+        <w:jc w:val="both"/>
+        <w:rPr>
+          <w:rFonts w:ascii="Times New Roman" w:hAnsi="Times New Roman" w:cs="Times New Roman"/>
+          <w:sz w:val="24"/>
+          <w:szCs w:val="28"/>
+        </w:rPr>
+      </w:pPr>
+      <w:r>
+        <w:rPr>
+          <w:rFonts w:ascii="Times New Roman" w:hAnsi="Times New Roman" w:cs="Times New Roman"/>
+          <w:sz w:val="24"/>
+          <w:szCs w:val="28"/>
+        </w:rPr>
+        <w:t>A: cantidad total de actores.</w:t>
+      </w:r>
+    </w:p>
+    <w:p>
+      <w:pPr>
+        <w:jc w:val="both"/>
+        <w:rPr>
+          <w:rFonts w:ascii="Times New Roman" w:hAnsi="Times New Roman" w:cs="Times New Roman"/>
+          <w:sz w:val="24"/>
+          <w:szCs w:val="28"/>
+        </w:rPr>
+      </w:pPr>
+    </w:p>
+    <w:p>
+      <w:pPr>
+        <w:jc w:val="both"/>
         <w:rPr>
           <w:rFonts w:ascii="Times New Roman" w:hAnsi="Times New Roman" w:cs="Times New Roman"/>
           <w:color w:val="0070C0"/>
           <w:sz w:val="28"/>
           <w:szCs w:val="28"/>
         </w:rPr>
-        <w:t>bound</w:t>
-      </w:r>
-      <w:proofErr w:type="spellEnd"/>
+      </w:pPr>
       <w:r>
         <w:rPr>
           <w:rFonts w:ascii="Times New Roman" w:hAnsi="Times New Roman" w:cs="Times New Roman"/>
@@ -17027,7 +18518,7 @@
           <w:sz w:val="28"/>
           <w:szCs w:val="28"/>
         </w:rPr>
-        <w:t>)</w:t>
+        <w:t>Cantidad de posibilidades sin restricciones</w:t>
       </w:r>
       <w:r>
         <w:rPr>
@@ -17064,7 +18555,25 @@
           <w:sz w:val="24"/>
           <w:szCs w:val="28"/>
         </w:rPr>
-        <w:t xml:space="preserve">La complejidad en el mejor de los casos puede ser lineal O(n), entendiendo el mejor de los casos como que el algoritmo encuentre en primera instancia la mejor combinatoria (esto no suele ocurrir), en el peor de los casos puede llegar a ser de orden exponencial (2^n), esto varia mientras </w:t>
+        <w:t xml:space="preserve">Entendiendo que son una cantidad de tomas máximas (T) y que al menos debe grabarse una diaria, podríamos decir que </w:t>
+      </w:r>
+      <w:proofErr w:type="gramStart"/>
+      <w:r>
+        <w:rPr>
+          <w:rFonts w:ascii="Times New Roman" w:hAnsi="Times New Roman" w:cs="Times New Roman"/>
+          <w:sz w:val="24"/>
+          <w:szCs w:val="28"/>
+        </w:rPr>
+        <w:t>D(</w:t>
+      </w:r>
+      <w:proofErr w:type="gramEnd"/>
+      <w:r>
+        <w:rPr>
+          <w:rFonts w:ascii="Times New Roman" w:hAnsi="Times New Roman" w:cs="Times New Roman"/>
+          <w:sz w:val="24"/>
+          <w:szCs w:val="28"/>
+        </w:rPr>
+        <w:t>cantidad máxim</w:t>
       </w:r>
       <w:r>
         <w:rPr>
@@ -17072,7 +18581,7 @@
           <w:sz w:val="24"/>
           <w:szCs w:val="28"/>
         </w:rPr>
-        <w:t>más</w:t>
+        <w:t>a</w:t>
       </w:r>
       <w:r>
         <w:rPr>
@@ -17080,57 +18589,7 @@
           <w:sz w:val="24"/>
           <w:szCs w:val="28"/>
         </w:rPr>
-        <w:t xml:space="preserve"> se demore el algoritmo en encontrar una </w:t>
-      </w:r>
-      <w:r>
-        <w:rPr>
-          <w:rFonts w:ascii="Times New Roman" w:hAnsi="Times New Roman" w:cs="Times New Roman"/>
-          <w:sz w:val="24"/>
-          <w:szCs w:val="28"/>
-        </w:rPr>
-        <w:t>combinación</w:t>
-      </w:r>
-      <w:bookmarkStart w:id="0" w:name="_GoBack"/>
-      <w:bookmarkEnd w:id="0"/>
-      <w:r>
-        <w:rPr>
-          <w:rFonts w:ascii="Times New Roman" w:hAnsi="Times New Roman" w:cs="Times New Roman"/>
-          <w:sz w:val="24"/>
-          <w:szCs w:val="28"/>
-        </w:rPr>
-        <w:t xml:space="preserve"> satisfactoriamente baja (en el caso de </w:t>
-      </w:r>
-      <w:r>
-        <w:rPr>
-          <w:rFonts w:ascii="Times New Roman" w:hAnsi="Times New Roman" w:cs="Times New Roman"/>
-          <w:sz w:val="24"/>
-          <w:szCs w:val="28"/>
-        </w:rPr>
-        <w:t>minimización</w:t>
-      </w:r>
-      <w:r>
-        <w:rPr>
-          <w:rFonts w:ascii="Times New Roman" w:hAnsi="Times New Roman" w:cs="Times New Roman"/>
-          <w:sz w:val="24"/>
-          <w:szCs w:val="28"/>
-        </w:rPr>
-        <w:t xml:space="preserve">) para descartar </w:t>
-      </w:r>
-      <w:r>
-        <w:rPr>
-          <w:rFonts w:ascii="Times New Roman" w:hAnsi="Times New Roman" w:cs="Times New Roman"/>
-          <w:sz w:val="24"/>
-          <w:szCs w:val="28"/>
-        </w:rPr>
-        <w:t>rápidamente</w:t>
-      </w:r>
-      <w:r>
-        <w:rPr>
-          <w:rFonts w:ascii="Times New Roman" w:hAnsi="Times New Roman" w:cs="Times New Roman"/>
-          <w:sz w:val="24"/>
-          <w:szCs w:val="28"/>
-        </w:rPr>
-        <w:t xml:space="preserve"> las siguientes.</w:t>
+        <w:t xml:space="preserve"> de días) = T (cantidad máxima de tomas). Entonces podemos afirmar que la cantidad de posibilidades que existen </w:t>
       </w:r>
     </w:p>
     <w:p>
@@ -17152,72 +18611,194 @@
           <w:szCs w:val="28"/>
         </w:rPr>
       </w:pPr>
+      <m:oMathPara>
+        <m:oMath>
+          <m:sSup>
+            <m:sSupPr>
+              <m:ctrlPr>
+                <w:rPr>
+                  <w:rFonts w:ascii="Cambria Math" w:hAnsi="Cambria Math" w:cs="Times New Roman"/>
+                  <w:i/>
+                  <w:sz w:val="24"/>
+                  <w:szCs w:val="28"/>
+                </w:rPr>
+              </m:ctrlPr>
+            </m:sSupPr>
+            <m:e>
+              <m:r>
+                <w:rPr>
+                  <w:rFonts w:ascii="Cambria Math" w:hAnsi="Cambria Math" w:cs="Times New Roman"/>
+                  <w:sz w:val="24"/>
+                  <w:szCs w:val="28"/>
+                </w:rPr>
+                <m:t>D</m:t>
+              </m:r>
+            </m:e>
+            <m:sup>
+              <m:r>
+                <w:rPr>
+                  <w:rFonts w:ascii="Cambria Math" w:hAnsi="Cambria Math" w:cs="Times New Roman"/>
+                  <w:sz w:val="24"/>
+                  <w:szCs w:val="28"/>
+                </w:rPr>
+                <m:t>T</m:t>
+              </m:r>
+            </m:sup>
+          </m:sSup>
+          <m:r>
+            <w:rPr>
+              <w:rFonts w:ascii="Cambria Math" w:hAnsi="Cambria Math" w:cs="Times New Roman"/>
+              <w:sz w:val="24"/>
+              <w:szCs w:val="28"/>
+            </w:rPr>
+            <m:t xml:space="preserve">= </m:t>
+          </m:r>
+          <m:sSup>
+            <m:sSupPr>
+              <m:ctrlPr>
+                <w:rPr>
+                  <w:rFonts w:ascii="Cambria Math" w:hAnsi="Cambria Math" w:cs="Times New Roman"/>
+                  <w:i/>
+                  <w:sz w:val="24"/>
+                  <w:szCs w:val="28"/>
+                </w:rPr>
+              </m:ctrlPr>
+            </m:sSupPr>
+            <m:e>
+              <m:r>
+                <w:rPr>
+                  <w:rFonts w:ascii="Cambria Math" w:hAnsi="Cambria Math" w:cs="Times New Roman"/>
+                  <w:sz w:val="24"/>
+                  <w:szCs w:val="28"/>
+                </w:rPr>
+                <m:t>T</m:t>
+              </m:r>
+            </m:e>
+            <m:sup>
+              <m:r>
+                <w:rPr>
+                  <w:rFonts w:ascii="Cambria Math" w:hAnsi="Cambria Math" w:cs="Times New Roman"/>
+                  <w:sz w:val="24"/>
+                  <w:szCs w:val="28"/>
+                </w:rPr>
+                <m:t>T</m:t>
+              </m:r>
+            </m:sup>
+          </m:sSup>
+          <m:r>
+            <w:rPr>
+              <w:rFonts w:ascii="Cambria Math" w:hAnsi="Cambria Math" w:cs="Times New Roman"/>
+              <w:sz w:val="24"/>
+              <w:szCs w:val="28"/>
+            </w:rPr>
+            <m:t xml:space="preserve"> </m:t>
+          </m:r>
+        </m:oMath>
+      </m:oMathPara>
+    </w:p>
+    <w:p>
+      <w:pPr>
+        <w:ind w:firstLine="708"/>
+        <w:jc w:val="both"/>
+        <w:rPr>
+          <w:rFonts w:ascii="Times New Roman" w:hAnsi="Times New Roman" w:cs="Times New Roman"/>
+          <w:sz w:val="24"/>
+          <w:szCs w:val="28"/>
+        </w:rPr>
+      </w:pPr>
       <w:r>
         <w:rPr>
           <w:rFonts w:ascii="Times New Roman" w:hAnsi="Times New Roman" w:cs="Times New Roman"/>
           <w:sz w:val="24"/>
           <w:szCs w:val="28"/>
         </w:rPr>
-        <w:t xml:space="preserve">Peor </w:t>
+        <w:t>Para el caso simplificado:</w:t>
       </w:r>
+    </w:p>
+    <w:p>
+      <w:pPr>
+        <w:jc w:val="center"/>
+        <w:rPr>
+          <w:rFonts w:ascii="Times New Roman" w:eastAsiaTheme="minorEastAsia" w:hAnsi="Times New Roman" w:cs="Times New Roman"/>
+          <w:sz w:val="24"/>
+          <w:szCs w:val="28"/>
+        </w:rPr>
+      </w:pPr>
       <w:r>
         <w:rPr>
           <w:rFonts w:ascii="Times New Roman" w:hAnsi="Times New Roman" w:cs="Times New Roman"/>
           <w:sz w:val="24"/>
           <w:szCs w:val="28"/>
         </w:rPr>
-        <w:t>caso:</w:t>
-      </w:r>
-      <w:r>
-        <w:rPr>
-          <w:rFonts w:ascii="Times New Roman" w:hAnsi="Times New Roman" w:cs="Times New Roman"/>
-          <w:sz w:val="24"/>
-          <w:szCs w:val="28"/>
-        </w:rPr>
-        <w:t xml:space="preserve"> </w:t>
+        <w:tab/>
       </w:r>
       <m:oMath>
-        <m:sSup>
-          <m:sSupPr>
-            <m:ctrlPr>
-              <w:rPr>
-                <w:rFonts w:ascii="Cambria Math" w:hAnsi="Cambria Math" w:cs="Times New Roman"/>
-                <w:i/>
-                <w:sz w:val="24"/>
-                <w:szCs w:val="28"/>
-              </w:rPr>
-            </m:ctrlPr>
-          </m:sSupPr>
-          <m:e>
-            <m:r>
-              <w:rPr>
-                <w:rFonts w:ascii="Cambria Math" w:hAnsi="Cambria Math" w:cs="Times New Roman"/>
-                <w:sz w:val="24"/>
-                <w:szCs w:val="28"/>
-              </w:rPr>
-              <m:t>O(2</m:t>
-            </m:r>
-          </m:e>
-          <m:sup>
-            <m:r>
-              <w:rPr>
-                <w:rFonts w:ascii="Cambria Math" w:hAnsi="Cambria Math" w:cs="Times New Roman"/>
-                <w:sz w:val="24"/>
-                <w:szCs w:val="28"/>
-              </w:rPr>
-              <m:t>n</m:t>
-            </m:r>
-          </m:sup>
-        </m:sSup>
         <m:r>
+          <m:rPr>
+            <m:sty m:val="p"/>
+          </m:rPr>
           <w:rPr>
             <w:rFonts w:ascii="Cambria Math" w:hAnsi="Cambria Math" w:cs="Times New Roman"/>
             <w:sz w:val="24"/>
             <w:szCs w:val="28"/>
           </w:rPr>
-          <m:t>)</m:t>
+          <w:br/>
         </m:r>
       </m:oMath>
+      <m:oMathPara>
+        <m:oMath>
+          <m:sSup>
+            <m:sSupPr>
+              <m:ctrlPr>
+                <w:rPr>
+                  <w:rFonts w:ascii="Cambria Math" w:eastAsiaTheme="minorEastAsia" w:hAnsi="Cambria Math" w:cs="Times New Roman"/>
+                  <w:i/>
+                  <w:sz w:val="24"/>
+                  <w:szCs w:val="28"/>
+                </w:rPr>
+              </m:ctrlPr>
+            </m:sSupPr>
+            <m:e>
+              <m:r>
+                <w:rPr>
+                  <w:rFonts w:ascii="Cambria Math" w:eastAsiaTheme="minorEastAsia" w:hAnsi="Cambria Math" w:cs="Times New Roman"/>
+                  <w:sz w:val="24"/>
+                  <w:szCs w:val="28"/>
+                </w:rPr>
+                <m:t>4</m:t>
+              </m:r>
+            </m:e>
+            <m:sup>
+              <m:r>
+                <w:rPr>
+                  <w:rFonts w:ascii="Cambria Math" w:eastAsiaTheme="minorEastAsia" w:hAnsi="Cambria Math" w:cs="Times New Roman"/>
+                  <w:sz w:val="24"/>
+                  <w:szCs w:val="28"/>
+                </w:rPr>
+                <m:t>4</m:t>
+              </m:r>
+            </m:sup>
+          </m:sSup>
+          <m:r>
+            <w:rPr>
+              <w:rFonts w:ascii="Cambria Math" w:eastAsiaTheme="minorEastAsia" w:hAnsi="Cambria Math" w:cs="Times New Roman"/>
+              <w:sz w:val="24"/>
+              <w:szCs w:val="28"/>
+            </w:rPr>
+            <m:t>=256</m:t>
+          </m:r>
+        </m:oMath>
+      </m:oMathPara>
+    </w:p>
+    <w:p>
+      <w:pPr>
+        <w:jc w:val="center"/>
+        <w:rPr>
+          <w:rFonts w:ascii="Times New Roman" w:eastAsiaTheme="minorEastAsia" w:hAnsi="Times New Roman" w:cs="Times New Roman"/>
+          <w:sz w:val="24"/>
+          <w:szCs w:val="28"/>
+        </w:rPr>
+      </w:pPr>
     </w:p>
     <w:p>
       <w:pPr>
@@ -17234,34 +18815,115 @@
           <w:sz w:val="24"/>
           <w:szCs w:val="28"/>
         </w:rPr>
-        <w:t xml:space="preserve">Mejor </w:t>
+        <w:tab/>
+        <w:t>Para el caso original:</w:t>
       </w:r>
-      <w:r>
-        <w:rPr>
-          <w:rFonts w:ascii="Times New Roman" w:hAnsi="Times New Roman" w:cs="Times New Roman"/>
-          <w:sz w:val="24"/>
-          <w:szCs w:val="28"/>
-        </w:rPr>
-        <w:t>caso:</w:t>
-      </w:r>
-      <w:r>
-        <w:rPr>
-          <w:rFonts w:ascii="Times New Roman" w:hAnsi="Times New Roman" w:cs="Times New Roman"/>
-          <w:sz w:val="24"/>
-          <w:szCs w:val="28"/>
-        </w:rPr>
-        <w:t xml:space="preserve"> </w:t>
-      </w:r>
-      <m:oMath>
-        <m:r>
-          <w:rPr>
-            <w:rFonts w:ascii="Cambria Math" w:hAnsi="Cambria Math" w:cs="Times New Roman"/>
-            <w:sz w:val="24"/>
-            <w:szCs w:val="28"/>
-          </w:rPr>
-          <m:t>O(n)</m:t>
-        </m:r>
-      </m:oMath>
+    </w:p>
+    <w:p>
+      <w:pPr>
+        <w:jc w:val="both"/>
+        <w:rPr>
+          <w:rFonts w:ascii="Times New Roman" w:hAnsi="Times New Roman" w:cs="Times New Roman"/>
+          <w:sz w:val="24"/>
+          <w:szCs w:val="28"/>
+        </w:rPr>
+      </w:pPr>
+    </w:p>
+    <w:p>
+      <w:pPr>
+        <w:jc w:val="center"/>
+        <w:rPr>
+          <w:rFonts w:ascii="Times New Roman" w:eastAsiaTheme="minorEastAsia" w:hAnsi="Times New Roman" w:cs="Times New Roman"/>
+          <w:sz w:val="24"/>
+          <w:szCs w:val="28"/>
+        </w:rPr>
+      </w:pPr>
+      <m:oMathPara>
+        <m:oMath>
+          <m:sSup>
+            <m:sSupPr>
+              <m:ctrlPr>
+                <w:rPr>
+                  <w:rFonts w:ascii="Cambria Math" w:eastAsiaTheme="minorEastAsia" w:hAnsi="Cambria Math" w:cs="Times New Roman"/>
+                  <w:i/>
+                  <w:sz w:val="24"/>
+                  <w:szCs w:val="28"/>
+                </w:rPr>
+              </m:ctrlPr>
+            </m:sSupPr>
+            <m:e>
+              <m:r>
+                <w:rPr>
+                  <w:rFonts w:ascii="Cambria Math" w:eastAsiaTheme="minorEastAsia" w:hAnsi="Cambria Math" w:cs="Times New Roman"/>
+                  <w:sz w:val="24"/>
+                  <w:szCs w:val="28"/>
+                </w:rPr>
+                <m:t>30</m:t>
+              </m:r>
+            </m:e>
+            <m:sup>
+              <m:r>
+                <w:rPr>
+                  <w:rFonts w:ascii="Cambria Math" w:eastAsiaTheme="minorEastAsia" w:hAnsi="Cambria Math" w:cs="Times New Roman"/>
+                  <w:sz w:val="24"/>
+                  <w:szCs w:val="28"/>
+                </w:rPr>
+                <m:t>30</m:t>
+              </m:r>
+            </m:sup>
+          </m:sSup>
+          <m:r>
+            <w:rPr>
+              <w:rFonts w:ascii="Cambria Math" w:eastAsiaTheme="minorEastAsia" w:hAnsi="Cambria Math" w:cs="Times New Roman"/>
+              <w:sz w:val="24"/>
+              <w:szCs w:val="28"/>
+            </w:rPr>
+            <m:t>≈2.0589 ×</m:t>
+          </m:r>
+          <m:sSup>
+            <m:sSupPr>
+              <m:ctrlPr>
+                <w:rPr>
+                  <w:rFonts w:ascii="Cambria Math" w:eastAsiaTheme="minorEastAsia" w:hAnsi="Cambria Math" w:cs="Times New Roman"/>
+                  <w:i/>
+                  <w:sz w:val="24"/>
+                  <w:szCs w:val="28"/>
+                </w:rPr>
+              </m:ctrlPr>
+            </m:sSupPr>
+            <m:e>
+              <m:r>
+                <w:rPr>
+                  <w:rFonts w:ascii="Cambria Math" w:eastAsiaTheme="minorEastAsia" w:hAnsi="Cambria Math" w:cs="Times New Roman"/>
+                  <w:sz w:val="24"/>
+                  <w:szCs w:val="28"/>
+                </w:rPr>
+                <m:t>10</m:t>
+              </m:r>
+            </m:e>
+            <m:sup>
+              <m:r>
+                <w:rPr>
+                  <w:rFonts w:ascii="Cambria Math" w:eastAsiaTheme="minorEastAsia" w:hAnsi="Cambria Math" w:cs="Times New Roman"/>
+                  <w:sz w:val="24"/>
+                  <w:szCs w:val="28"/>
+                </w:rPr>
+                <m:t>44</m:t>
+              </m:r>
+            </m:sup>
+          </m:sSup>
+        </m:oMath>
+      </m:oMathPara>
+    </w:p>
+    <w:p>
+      <w:pPr>
+        <w:jc w:val="both"/>
+        <w:rPr>
+          <w:rFonts w:ascii="Times New Roman" w:hAnsi="Times New Roman" w:cs="Times New Roman"/>
+          <w:sz w:val="24"/>
+          <w:szCs w:val="28"/>
+        </w:rPr>
+      </w:pPr>
     </w:p>
     <w:sectPr>
       <w:pgSz w:w="12240" w:h="15840"/>
@@ -17298,7 +18960,7 @@
         <v:path o:extrusionok="f" gradientshapeok="t" o:connecttype="rect"/>
         <o:lock v:ext="edit" aspectratio="t"/>
       </v:shapetype>
-      <v:shape id="_x0000_i1038" type="#_x0000_t75" style="width:11.25pt;height:11.25pt" o:bullet="t">
+      <v:shape id="_x0000_i1030" type="#_x0000_t75" style="width:11.25pt;height:11.25pt" o:bullet="t">
         <v:imagedata r:id="rId1" o:title="msoEC34"/>
       </v:shape>
     </w:pict>
@@ -17619,6 +19281,120 @@
       </w:rPr>
     </w:lvl>
   </w:abstractNum>
+  <w:abstractNum w:abstractNumId="3" w15:restartNumberingAfterBreak="0">
+    <w:nsid w:val="77857985"/>
+    <w:multiLevelType w:val="hybridMultilevel"/>
+    <w:tmpl w:val="26E8186E"/>
+    <w:lvl w:ilvl="0" w:tplc="04090007">
+      <w:start w:val="1"/>
+      <w:numFmt w:val="bullet"/>
+      <w:lvlText w:val=""/>
+      <w:lvlPicBulletId w:val="0"/>
+      <w:lvlJc w:val="left"/>
+      <w:pPr>
+        <w:ind w:left="720" w:hanging="360"/>
+      </w:pPr>
+      <w:rPr>
+        <w:rFonts w:ascii="Symbol" w:hAnsi="Symbol" w:hint="default"/>
+      </w:rPr>
+    </w:lvl>
+    <w:lvl w:ilvl="1" w:tplc="540A0003" w:tentative="1">
+      <w:start w:val="1"/>
+      <w:numFmt w:val="bullet"/>
+      <w:lvlText w:val="o"/>
+      <w:lvlJc w:val="left"/>
+      <w:pPr>
+        <w:ind w:left="1440" w:hanging="360"/>
+      </w:pPr>
+      <w:rPr>
+        <w:rFonts w:ascii="Courier New" w:hAnsi="Courier New" w:cs="Courier New" w:hint="default"/>
+      </w:rPr>
+    </w:lvl>
+    <w:lvl w:ilvl="2" w:tplc="540A0005" w:tentative="1">
+      <w:start w:val="1"/>
+      <w:numFmt w:val="bullet"/>
+      <w:lvlText w:val=""/>
+      <w:lvlJc w:val="left"/>
+      <w:pPr>
+        <w:ind w:left="2160" w:hanging="360"/>
+      </w:pPr>
+      <w:rPr>
+        <w:rFonts w:ascii="Wingdings" w:hAnsi="Wingdings" w:hint="default"/>
+      </w:rPr>
+    </w:lvl>
+    <w:lvl w:ilvl="3" w:tplc="540A0001" w:tentative="1">
+      <w:start w:val="1"/>
+      <w:numFmt w:val="bullet"/>
+      <w:lvlText w:val=""/>
+      <w:lvlJc w:val="left"/>
+      <w:pPr>
+        <w:ind w:left="2880" w:hanging="360"/>
+      </w:pPr>
+      <w:rPr>
+        <w:rFonts w:ascii="Symbol" w:hAnsi="Symbol" w:hint="default"/>
+      </w:rPr>
+    </w:lvl>
+    <w:lvl w:ilvl="4" w:tplc="540A0003" w:tentative="1">
+      <w:start w:val="1"/>
+      <w:numFmt w:val="bullet"/>
+      <w:lvlText w:val="o"/>
+      <w:lvlJc w:val="left"/>
+      <w:pPr>
+        <w:ind w:left="3600" w:hanging="360"/>
+      </w:pPr>
+      <w:rPr>
+        <w:rFonts w:ascii="Courier New" w:hAnsi="Courier New" w:cs="Courier New" w:hint="default"/>
+      </w:rPr>
+    </w:lvl>
+    <w:lvl w:ilvl="5" w:tplc="540A0005" w:tentative="1">
+      <w:start w:val="1"/>
+      <w:numFmt w:val="bullet"/>
+      <w:lvlText w:val=""/>
+      <w:lvlJc w:val="left"/>
+      <w:pPr>
+        <w:ind w:left="4320" w:hanging="360"/>
+      </w:pPr>
+      <w:rPr>
+        <w:rFonts w:ascii="Wingdings" w:hAnsi="Wingdings" w:hint="default"/>
+      </w:rPr>
+    </w:lvl>
+    <w:lvl w:ilvl="6" w:tplc="540A0001" w:tentative="1">
+      <w:start w:val="1"/>
+      <w:numFmt w:val="bullet"/>
+      <w:lvlText w:val=""/>
+      <w:lvlJc w:val="left"/>
+      <w:pPr>
+        <w:ind w:left="5040" w:hanging="360"/>
+      </w:pPr>
+      <w:rPr>
+        <w:rFonts w:ascii="Symbol" w:hAnsi="Symbol" w:hint="default"/>
+      </w:rPr>
+    </w:lvl>
+    <w:lvl w:ilvl="7" w:tplc="540A0003" w:tentative="1">
+      <w:start w:val="1"/>
+      <w:numFmt w:val="bullet"/>
+      <w:lvlText w:val="o"/>
+      <w:lvlJc w:val="left"/>
+      <w:pPr>
+        <w:ind w:left="5760" w:hanging="360"/>
+      </w:pPr>
+      <w:rPr>
+        <w:rFonts w:ascii="Courier New" w:hAnsi="Courier New" w:cs="Courier New" w:hint="default"/>
+      </w:rPr>
+    </w:lvl>
+    <w:lvl w:ilvl="8" w:tplc="540A0005" w:tentative="1">
+      <w:start w:val="1"/>
+      <w:numFmt w:val="bullet"/>
+      <w:lvlText w:val=""/>
+      <w:lvlJc w:val="left"/>
+      <w:pPr>
+        <w:ind w:left="6480" w:hanging="360"/>
+      </w:pPr>
+      <w:rPr>
+        <w:rFonts w:ascii="Wingdings" w:hAnsi="Wingdings" w:hint="default"/>
+      </w:rPr>
+    </w:lvl>
+  </w:abstractNum>
   <w:num w:numId="1">
     <w:abstractNumId w:val="2"/>
   </w:num>
@@ -17627,6 +19403,9 @@
   </w:num>
   <w:num w:numId="3">
     <w:abstractNumId w:val="0"/>
+  </w:num>
+  <w:num w:numId="4">
+    <w:abstractNumId w:val="3"/>
   </w:num>
 </w:numbering>
 </file>
@@ -18029,7 +19808,7 @@
   <w:style w:type="paragraph" w:default="1" w:styleId="Normal">
     <w:name w:val="Normal"/>
     <w:qFormat/>
-    <w:rsid w:val="00F74728"/>
+    <w:rsid w:val="00F7410D"/>
   </w:style>
   <w:style w:type="character" w:default="1" w:styleId="Fuentedeprrafopredeter">
     <w:name w:val="Default Paragraph Font"/>

</xml_diff>